<commit_message>
Adding new DB with table Categories. Creating class Products_Order. updating other classes.
</commit_message>
<xml_diff>
--- a/Dokumentacja InternetShop.docx
+++ b/Dokumentacja InternetShop.docx
@@ -273,7 +273,18 @@
           <w:sz w:val="24"/>
           <w:shd w:fill="auto" w:val="clear"/>
         </w:rPr>
-        <w:t xml:space="preserve">Mają hasło wszyscy 1234.</w:t>
+        <w:t xml:space="preserve">Maj</w:t>
+      </w:r>
+      <w:r>
+        <w:rPr>
+          <w:rFonts w:ascii="Calibri" w:hAnsi="Calibri" w:cs="Calibri" w:eastAsia="Calibri"/>
+          <w:color w:val="auto"/>
+          <w:spacing w:val="0"/>
+          <w:position w:val="0"/>
+          <w:sz w:val="24"/>
+          <w:shd w:fill="auto" w:val="clear"/>
+        </w:rPr>
+        <w:t xml:space="preserve">ą hasło wszyscy 1234.</w:t>
       </w:r>
     </w:p>
     <w:p>
@@ -1213,16 +1224,18 @@
         <w:jc w:val="left"/>
         <w:rPr>
           <w:rFonts w:ascii="Calibri" w:hAnsi="Calibri" w:cs="Calibri" w:eastAsia="Calibri"/>
-          <w:color w:val="auto"/>
-          <w:spacing w:val="0"/>
-          <w:position w:val="0"/>
-          <w:sz w:val="24"/>
-          <w:shd w:fill="auto" w:val="clear"/>
-        </w:rPr>
-      </w:pPr>
-      <w:r>
-        <w:rPr>
-          <w:rFonts w:ascii="Calibri" w:hAnsi="Calibri" w:cs="Calibri" w:eastAsia="Calibri"/>
+          <w:strike w:val="true"/>
+          <w:color w:val="auto"/>
+          <w:spacing w:val="0"/>
+          <w:position w:val="0"/>
+          <w:sz w:val="24"/>
+          <w:shd w:fill="auto" w:val="clear"/>
+        </w:rPr>
+      </w:pPr>
+      <w:r>
+        <w:rPr>
+          <w:rFonts w:ascii="Calibri" w:hAnsi="Calibri" w:cs="Calibri" w:eastAsia="Calibri"/>
+          <w:strike w:val="true"/>
           <w:color w:val="auto"/>
           <w:spacing w:val="0"/>
           <w:position w:val="0"/>
@@ -1234,6 +1247,7 @@
       <w:r>
         <w:rPr>
           <w:rFonts w:ascii="Calibri" w:hAnsi="Calibri" w:cs="Calibri" w:eastAsia="Calibri"/>
+          <w:strike w:val="true"/>
           <w:color w:val="auto"/>
           <w:spacing w:val="0"/>
           <w:position w:val="0"/>
@@ -1254,16 +1268,18 @@
         <w:jc w:val="left"/>
         <w:rPr>
           <w:rFonts w:ascii="Calibri" w:hAnsi="Calibri" w:cs="Calibri" w:eastAsia="Calibri"/>
-          <w:color w:val="auto"/>
-          <w:spacing w:val="0"/>
-          <w:position w:val="0"/>
-          <w:sz w:val="24"/>
-          <w:shd w:fill="auto" w:val="clear"/>
-        </w:rPr>
-      </w:pPr>
-      <w:r>
-        <w:rPr>
-          <w:rFonts w:ascii="Calibri" w:hAnsi="Calibri" w:cs="Calibri" w:eastAsia="Calibri"/>
+          <w:strike w:val="true"/>
+          <w:color w:val="auto"/>
+          <w:spacing w:val="0"/>
+          <w:position w:val="0"/>
+          <w:sz w:val="24"/>
+          <w:shd w:fill="auto" w:val="clear"/>
+        </w:rPr>
+      </w:pPr>
+      <w:r>
+        <w:rPr>
+          <w:rFonts w:ascii="Calibri" w:hAnsi="Calibri" w:cs="Calibri" w:eastAsia="Calibri"/>
+          <w:strike w:val="true"/>
           <w:color w:val="auto"/>
           <w:spacing w:val="0"/>
           <w:position w:val="0"/>
@@ -1275,6 +1291,7 @@
       <w:r>
         <w:rPr>
           <w:rFonts w:ascii="Calibri" w:hAnsi="Calibri" w:cs="Calibri" w:eastAsia="Calibri"/>
+          <w:strike w:val="true"/>
           <w:color w:val="auto"/>
           <w:spacing w:val="0"/>
           <w:position w:val="0"/>
@@ -1295,16 +1312,18 @@
         <w:jc w:val="left"/>
         <w:rPr>
           <w:rFonts w:ascii="Calibri" w:hAnsi="Calibri" w:cs="Calibri" w:eastAsia="Calibri"/>
-          <w:color w:val="auto"/>
-          <w:spacing w:val="0"/>
-          <w:position w:val="0"/>
-          <w:sz w:val="24"/>
-          <w:shd w:fill="auto" w:val="clear"/>
-        </w:rPr>
-      </w:pPr>
-      <w:r>
-        <w:rPr>
-          <w:rFonts w:ascii="Calibri" w:hAnsi="Calibri" w:cs="Calibri" w:eastAsia="Calibri"/>
+          <w:strike w:val="true"/>
+          <w:color w:val="auto"/>
+          <w:spacing w:val="0"/>
+          <w:position w:val="0"/>
+          <w:sz w:val="24"/>
+          <w:shd w:fill="auto" w:val="clear"/>
+        </w:rPr>
+      </w:pPr>
+      <w:r>
+        <w:rPr>
+          <w:rFonts w:ascii="Calibri" w:hAnsi="Calibri" w:cs="Calibri" w:eastAsia="Calibri"/>
+          <w:strike w:val="true"/>
           <w:color w:val="auto"/>
           <w:spacing w:val="0"/>
           <w:position w:val="0"/>
@@ -1316,6 +1335,7 @@
       <w:r>
         <w:rPr>
           <w:rFonts w:ascii="Calibri" w:hAnsi="Calibri" w:cs="Calibri" w:eastAsia="Calibri"/>
+          <w:strike w:val="true"/>
           <w:color w:val="auto"/>
           <w:spacing w:val="0"/>
           <w:position w:val="0"/>
@@ -1342,6 +1362,7 @@
       <w:r>
         <w:rPr>
           <w:rFonts w:ascii="Calibri" w:hAnsi="Calibri" w:cs="Calibri" w:eastAsia="Calibri"/>
+          <w:strike w:val="true"/>
           <w:color w:val="auto"/>
           <w:spacing w:val="0"/>
           <w:position w:val="0"/>
@@ -1353,6 +1374,7 @@
       <w:r>
         <w:rPr>
           <w:rFonts w:ascii="Calibri" w:hAnsi="Calibri" w:cs="Calibri" w:eastAsia="Calibri"/>
+          <w:strike w:val="true"/>
           <w:color w:val="auto"/>
           <w:spacing w:val="0"/>
           <w:position w:val="0"/>
@@ -1383,6 +1405,7 @@
       <w:r>
         <w:rPr>
           <w:rFonts w:ascii="Calibri" w:hAnsi="Calibri" w:cs="Calibri" w:eastAsia="Calibri"/>
+          <w:strike w:val="true"/>
           <w:color w:val="auto"/>
           <w:spacing w:val="0"/>
           <w:position w:val="0"/>
@@ -1394,13 +1417,36 @@
       <w:r>
         <w:rPr>
           <w:rFonts w:ascii="Calibri" w:hAnsi="Calibri" w:cs="Calibri" w:eastAsia="Calibri"/>
-          <w:color w:val="auto"/>
-          <w:spacing w:val="0"/>
-          <w:position w:val="0"/>
-          <w:sz w:val="24"/>
-          <w:shd w:fill="auto" w:val="clear"/>
-        </w:rPr>
-        <w:t xml:space="preserve">ż wszystkie zamówienia”, który wyświetli wszystkie zamówienia użytkownika w formie listy. </w:t>
+          <w:strike w:val="true"/>
+          <w:color w:val="auto"/>
+          <w:spacing w:val="0"/>
+          <w:position w:val="0"/>
+          <w:sz w:val="24"/>
+          <w:shd w:fill="auto" w:val="clear"/>
+        </w:rPr>
+        <w:t xml:space="preserve">ż wszystkie zamówienia”, który wyświetli wszystkie zamówienia użytkownika w formie listy.  -</w:t>
+      </w:r>
+      <w:r>
+        <w:rPr>
+          <w:rFonts w:ascii="Calibri" w:hAnsi="Calibri" w:cs="Calibri" w:eastAsia="Calibri"/>
+          <w:color w:val="auto"/>
+          <w:spacing w:val="0"/>
+          <w:position w:val="0"/>
+          <w:sz w:val="24"/>
+          <w:shd w:fill="auto" w:val="clear"/>
+        </w:rPr>
+        <w:t xml:space="preserve"> - </w:t>
+      </w:r>
+      <w:r>
+        <w:rPr>
+          <w:rFonts w:ascii="Calibri" w:hAnsi="Calibri" w:cs="Calibri" w:eastAsia="Calibri"/>
+          <w:color w:val="4F81BD"/>
+          <w:spacing w:val="0"/>
+          <w:position w:val="0"/>
+          <w:sz w:val="24"/>
+          <w:shd w:fill="auto" w:val="clear"/>
+        </w:rPr>
+        <w:t xml:space="preserve">zrobione na tej samej co zmiana danych</w:t>
       </w:r>
     </w:p>
     <w:p>
@@ -1424,6 +1470,7 @@
       <w:r>
         <w:rPr>
           <w:rFonts w:ascii="Calibri" w:hAnsi="Calibri" w:cs="Calibri" w:eastAsia="Calibri"/>
+          <w:strike w:val="true"/>
           <w:color w:val="auto"/>
           <w:spacing w:val="0"/>
           <w:position w:val="0"/>
@@ -1435,13 +1482,36 @@
       <w:r>
         <w:rPr>
           <w:rFonts w:ascii="Calibri" w:hAnsi="Calibri" w:cs="Calibri" w:eastAsia="Calibri"/>
-          <w:color w:val="auto"/>
-          <w:spacing w:val="0"/>
-          <w:position w:val="0"/>
-          <w:sz w:val="24"/>
-          <w:shd w:fill="auto" w:val="clear"/>
-        </w:rPr>
-        <w:t xml:space="preserve">żde zamówienie będzie miało przycisk/link umożliwiający przejście do strony zamówienia.</w:t>
+          <w:strike w:val="true"/>
+          <w:color w:val="auto"/>
+          <w:spacing w:val="0"/>
+          <w:position w:val="0"/>
+          <w:sz w:val="24"/>
+          <w:shd w:fill="auto" w:val="clear"/>
+        </w:rPr>
+        <w:t xml:space="preserve">żde zamówienie będzie miało przycisk/link umożliwiający przejście do strony zamówienia. </w:t>
+      </w:r>
+      <w:r>
+        <w:rPr>
+          <w:rFonts w:ascii="Calibri" w:hAnsi="Calibri" w:cs="Calibri" w:eastAsia="Calibri"/>
+          <w:color w:val="auto"/>
+          <w:spacing w:val="0"/>
+          <w:position w:val="0"/>
+          <w:sz w:val="24"/>
+          <w:shd w:fill="auto" w:val="clear"/>
+        </w:rPr>
+        <w:t xml:space="preserve">- - </w:t>
+      </w:r>
+      <w:r>
+        <w:rPr>
+          <w:rFonts w:ascii="Calibri" w:hAnsi="Calibri" w:cs="Calibri" w:eastAsia="Calibri"/>
+          <w:color w:val="4F81BD"/>
+          <w:spacing w:val="0"/>
+          <w:position w:val="0"/>
+          <w:sz w:val="24"/>
+          <w:shd w:fill="auto" w:val="clear"/>
+        </w:rPr>
+        <w:t xml:space="preserve">zrobione w formie linka</w:t>
       </w:r>
     </w:p>
     <w:p>

</xml_diff>

<commit_message>
Updating DB with examples. New functions in Order class. Finished orderSite for client.
</commit_message>
<xml_diff>
--- a/Dokumentacja InternetShop.docx
+++ b/Dokumentacja InternetShop.docx
@@ -1646,16 +1646,18 @@
         <w:jc w:val="left"/>
         <w:rPr>
           <w:rFonts w:ascii="Calibri" w:hAnsi="Calibri" w:cs="Calibri" w:eastAsia="Calibri"/>
-          <w:color w:val="auto"/>
-          <w:spacing w:val="0"/>
-          <w:position w:val="0"/>
-          <w:sz w:val="24"/>
-          <w:shd w:fill="auto" w:val="clear"/>
-        </w:rPr>
-      </w:pPr>
-      <w:r>
-        <w:rPr>
-          <w:rFonts w:ascii="Calibri" w:hAnsi="Calibri" w:cs="Calibri" w:eastAsia="Calibri"/>
+          <w:strike w:val="true"/>
+          <w:color w:val="auto"/>
+          <w:spacing w:val="0"/>
+          <w:position w:val="0"/>
+          <w:sz w:val="24"/>
+          <w:shd w:fill="auto" w:val="clear"/>
+        </w:rPr>
+      </w:pPr>
+      <w:r>
+        <w:rPr>
+          <w:rFonts w:ascii="Calibri" w:hAnsi="Calibri" w:cs="Calibri" w:eastAsia="Calibri"/>
+          <w:strike w:val="true"/>
           <w:color w:val="auto"/>
           <w:spacing w:val="0"/>
           <w:position w:val="0"/>
@@ -1667,6 +1669,7 @@
       <w:r>
         <w:rPr>
           <w:rFonts w:ascii="Calibri" w:hAnsi="Calibri" w:cs="Calibri" w:eastAsia="Calibri"/>
+          <w:strike w:val="true"/>
           <w:color w:val="auto"/>
           <w:spacing w:val="0"/>
           <w:position w:val="0"/>
@@ -1687,16 +1690,18 @@
         <w:jc w:val="left"/>
         <w:rPr>
           <w:rFonts w:ascii="Calibri" w:hAnsi="Calibri" w:cs="Calibri" w:eastAsia="Calibri"/>
-          <w:color w:val="auto"/>
-          <w:spacing w:val="0"/>
-          <w:position w:val="0"/>
-          <w:sz w:val="24"/>
-          <w:shd w:fill="auto" w:val="clear"/>
-        </w:rPr>
-      </w:pPr>
-      <w:r>
-        <w:rPr>
-          <w:rFonts w:ascii="Calibri" w:hAnsi="Calibri" w:cs="Calibri" w:eastAsia="Calibri"/>
+          <w:strike w:val="true"/>
+          <w:color w:val="auto"/>
+          <w:spacing w:val="0"/>
+          <w:position w:val="0"/>
+          <w:sz w:val="24"/>
+          <w:shd w:fill="auto" w:val="clear"/>
+        </w:rPr>
+      </w:pPr>
+      <w:r>
+        <w:rPr>
+          <w:rFonts w:ascii="Calibri" w:hAnsi="Calibri" w:cs="Calibri" w:eastAsia="Calibri"/>
+          <w:strike w:val="true"/>
           <w:color w:val="auto"/>
           <w:spacing w:val="0"/>
           <w:position w:val="0"/>
@@ -1708,6 +1713,7 @@
       <w:r>
         <w:rPr>
           <w:rFonts w:ascii="Calibri" w:hAnsi="Calibri" w:cs="Calibri" w:eastAsia="Calibri"/>
+          <w:strike w:val="true"/>
           <w:color w:val="auto"/>
           <w:spacing w:val="0"/>
           <w:position w:val="0"/>
@@ -1728,16 +1734,18 @@
         <w:jc w:val="left"/>
         <w:rPr>
           <w:rFonts w:ascii="Calibri" w:hAnsi="Calibri" w:cs="Calibri" w:eastAsia="Calibri"/>
-          <w:color w:val="auto"/>
-          <w:spacing w:val="0"/>
-          <w:position w:val="0"/>
-          <w:sz w:val="24"/>
-          <w:shd w:fill="auto" w:val="clear"/>
-        </w:rPr>
-      </w:pPr>
-      <w:r>
-        <w:rPr>
-          <w:rFonts w:ascii="Calibri" w:hAnsi="Calibri" w:cs="Calibri" w:eastAsia="Calibri"/>
+          <w:strike w:val="true"/>
+          <w:color w:val="auto"/>
+          <w:spacing w:val="0"/>
+          <w:position w:val="0"/>
+          <w:sz w:val="24"/>
+          <w:shd w:fill="auto" w:val="clear"/>
+        </w:rPr>
+      </w:pPr>
+      <w:r>
+        <w:rPr>
+          <w:rFonts w:ascii="Calibri" w:hAnsi="Calibri" w:cs="Calibri" w:eastAsia="Calibri"/>
+          <w:strike w:val="true"/>
           <w:color w:val="auto"/>
           <w:spacing w:val="0"/>
           <w:position w:val="0"/>
@@ -1749,6 +1757,7 @@
       <w:r>
         <w:rPr>
           <w:rFonts w:ascii="Calibri" w:hAnsi="Calibri" w:cs="Calibri" w:eastAsia="Calibri"/>
+          <w:strike w:val="true"/>
           <w:color w:val="auto"/>
           <w:spacing w:val="0"/>
           <w:position w:val="0"/>
@@ -1769,16 +1778,18 @@
         <w:jc w:val="left"/>
         <w:rPr>
           <w:rFonts w:ascii="Calibri" w:hAnsi="Calibri" w:cs="Calibri" w:eastAsia="Calibri"/>
-          <w:color w:val="auto"/>
-          <w:spacing w:val="0"/>
-          <w:position w:val="0"/>
-          <w:sz w:val="24"/>
-          <w:shd w:fill="auto" w:val="clear"/>
-        </w:rPr>
-      </w:pPr>
-      <w:r>
-        <w:rPr>
-          <w:rFonts w:ascii="Calibri" w:hAnsi="Calibri" w:cs="Calibri" w:eastAsia="Calibri"/>
+          <w:strike w:val="true"/>
+          <w:color w:val="auto"/>
+          <w:spacing w:val="0"/>
+          <w:position w:val="0"/>
+          <w:sz w:val="24"/>
+          <w:shd w:fill="auto" w:val="clear"/>
+        </w:rPr>
+      </w:pPr>
+      <w:r>
+        <w:rPr>
+          <w:rFonts w:ascii="Calibri" w:hAnsi="Calibri" w:cs="Calibri" w:eastAsia="Calibri"/>
+          <w:strike w:val="true"/>
           <w:color w:val="auto"/>
           <w:spacing w:val="0"/>
           <w:position w:val="0"/>
@@ -1790,6 +1801,7 @@
       <w:r>
         <w:rPr>
           <w:rFonts w:ascii="Calibri" w:hAnsi="Calibri" w:cs="Calibri" w:eastAsia="Calibri"/>
+          <w:strike w:val="true"/>
           <w:color w:val="auto"/>
           <w:spacing w:val="0"/>
           <w:position w:val="0"/>
@@ -1820,6 +1832,7 @@
       <w:r>
         <w:rPr>
           <w:rFonts w:ascii="Calibri" w:hAnsi="Calibri" w:cs="Calibri" w:eastAsia="Calibri"/>
+          <w:strike w:val="true"/>
           <w:color w:val="auto"/>
           <w:spacing w:val="0"/>
           <w:position w:val="0"/>
@@ -1831,6 +1844,7 @@
       <w:r>
         <w:rPr>
           <w:rFonts w:ascii="Calibri" w:hAnsi="Calibri" w:cs="Calibri" w:eastAsia="Calibri"/>
+          <w:strike w:val="true"/>
           <w:color w:val="auto"/>
           <w:spacing w:val="0"/>
           <w:position w:val="0"/>
@@ -1861,6 +1875,7 @@
       <w:r>
         <w:rPr>
           <w:rFonts w:ascii="Calibri" w:hAnsi="Calibri" w:cs="Calibri" w:eastAsia="Calibri"/>
+          <w:strike w:val="true"/>
           <w:color w:val="auto"/>
           <w:spacing w:val="0"/>
           <w:position w:val="0"/>
@@ -1872,6 +1887,7 @@
       <w:r>
         <w:rPr>
           <w:rFonts w:ascii="Calibri" w:hAnsi="Calibri" w:cs="Calibri" w:eastAsia="Calibri"/>
+          <w:strike w:val="true"/>
           <w:color w:val="auto"/>
           <w:spacing w:val="0"/>
           <w:position w:val="0"/>
@@ -1943,6 +1959,7 @@
       <w:r>
         <w:rPr>
           <w:rFonts w:ascii="Calibri" w:hAnsi="Calibri" w:cs="Calibri" w:eastAsia="Calibri"/>
+          <w:strike w:val="true"/>
           <w:color w:val="auto"/>
           <w:spacing w:val="0"/>
           <w:position w:val="0"/>
@@ -1954,6 +1971,7 @@
       <w:r>
         <w:rPr>
           <w:rFonts w:ascii="Calibri" w:hAnsi="Calibri" w:cs="Calibri" w:eastAsia="Calibri"/>
+          <w:strike w:val="true"/>
           <w:color w:val="auto"/>
           <w:spacing w:val="0"/>
           <w:position w:val="0"/>
@@ -1974,28 +1992,28 @@
         <w:jc w:val="left"/>
         <w:rPr>
           <w:rFonts w:ascii="Calibri" w:hAnsi="Calibri" w:cs="Calibri" w:eastAsia="Calibri"/>
-          <w:color w:val="auto"/>
-          <w:spacing w:val="0"/>
-          <w:position w:val="0"/>
-          <w:sz w:val="24"/>
-          <w:shd w:fill="auto" w:val="clear"/>
-        </w:rPr>
-      </w:pPr>
-      <w:r>
-        <w:rPr>
-          <w:rFonts w:ascii="Calibri" w:hAnsi="Calibri" w:cs="Calibri" w:eastAsia="Calibri"/>
-          <w:color w:val="auto"/>
-          <w:spacing w:val="0"/>
-          <w:position w:val="0"/>
-          <w:sz w:val="24"/>
-          <w:shd w:fill="auto" w:val="clear"/>
-        </w:rPr>
-        <w:t xml:space="preserve">„Op</w:t>
-      </w:r>
-      <w:r>
-        <w:rPr>
-          <w:rFonts w:ascii="Calibri" w:hAnsi="Calibri" w:cs="Calibri" w:eastAsia="Calibri"/>
-          <w:color w:val="auto"/>
+          <w:color w:val="4F81BD"/>
+          <w:spacing w:val="0"/>
+          <w:position w:val="0"/>
+          <w:sz w:val="24"/>
+          <w:shd w:fill="auto" w:val="clear"/>
+        </w:rPr>
+      </w:pPr>
+      <w:r>
+        <w:rPr>
+          <w:rFonts w:ascii="Calibri" w:hAnsi="Calibri" w:cs="Calibri" w:eastAsia="Calibri"/>
+          <w:color w:val="4F81BD"/>
+          <w:spacing w:val="0"/>
+          <w:position w:val="0"/>
+          <w:sz w:val="24"/>
+          <w:shd w:fill="auto" w:val="clear"/>
+        </w:rPr>
+        <w:t xml:space="preserve">Op</w:t>
+      </w:r>
+      <w:r>
+        <w:rPr>
+          <w:rFonts w:ascii="Calibri" w:hAnsi="Calibri" w:cs="Calibri" w:eastAsia="Calibri"/>
+          <w:color w:val="4F81BD"/>
           <w:spacing w:val="0"/>
           <w:position w:val="0"/>
           <w:sz w:val="24"/>
@@ -2025,7 +2043,7 @@
       <w:r>
         <w:rPr>
           <w:rFonts w:ascii="Calibri" w:hAnsi="Calibri" w:cs="Calibri" w:eastAsia="Calibri"/>
-          <w:color w:val="auto"/>
+          <w:color w:val="4F81BD"/>
           <w:spacing w:val="0"/>
           <w:position w:val="0"/>
           <w:sz w:val="24"/>
@@ -2036,7 +2054,7 @@
       <w:r>
         <w:rPr>
           <w:rFonts w:ascii="Calibri" w:hAnsi="Calibri" w:cs="Calibri" w:eastAsia="Calibri"/>
-          <w:color w:val="auto"/>
+          <w:color w:val="4F81BD"/>
           <w:spacing w:val="0"/>
           <w:position w:val="0"/>
           <w:sz w:val="24"/>
@@ -2044,6 +2062,28 @@
         </w:rPr>
         <w:t xml:space="preserve">że zmienić jedynie admin.</w:t>
       </w:r>
+      <w:r>
+        <w:rPr>
+          <w:rFonts w:ascii="Calibri" w:hAnsi="Calibri" w:cs="Calibri" w:eastAsia="Calibri"/>
+          <w:color w:val="auto"/>
+          <w:spacing w:val="0"/>
+          <w:position w:val="0"/>
+          <w:sz w:val="24"/>
+          <w:shd w:fill="auto" w:val="clear"/>
+        </w:rPr>
+        <w:t xml:space="preserve">„</w:t>
+      </w:r>
+      <w:r>
+        <w:rPr>
+          <w:rFonts w:ascii="Calibri" w:hAnsi="Calibri" w:cs="Calibri" w:eastAsia="Calibri"/>
+          <w:color w:val="auto"/>
+          <w:spacing w:val="0"/>
+          <w:position w:val="0"/>
+          <w:sz w:val="24"/>
+          <w:shd w:fill="auto" w:val="clear"/>
+        </w:rPr>
+        <w:t xml:space="preserve"> - do dodanie funkcje dla admina.</w:t>
+      </w:r>
     </w:p>
     <w:p>
       <w:pPr>
@@ -2178,7 +2218,7 @@
       <w:pPr>
         <w:numPr>
           <w:ilvl w:val="0"/>
-          <w:numId w:val="27"/>
+          <w:numId w:val="29"/>
         </w:numPr>
         <w:spacing w:before="0" w:after="0" w:line="276"/>
         <w:ind w:right="0" w:left="1065" w:hanging="360"/>
@@ -2219,7 +2259,7 @@
       <w:pPr>
         <w:numPr>
           <w:ilvl w:val="0"/>
-          <w:numId w:val="27"/>
+          <w:numId w:val="29"/>
         </w:numPr>
         <w:spacing w:before="0" w:after="0" w:line="276"/>
         <w:ind w:right="0" w:left="1065" w:hanging="360"/>
@@ -2260,7 +2300,7 @@
       <w:pPr>
         <w:numPr>
           <w:ilvl w:val="0"/>
-          <w:numId w:val="27"/>
+          <w:numId w:val="29"/>
         </w:numPr>
         <w:spacing w:before="0" w:after="0" w:line="276"/>
         <w:ind w:right="0" w:left="1065" w:hanging="360"/>
@@ -2290,7 +2330,7 @@
       <w:pPr>
         <w:numPr>
           <w:ilvl w:val="0"/>
-          <w:numId w:val="27"/>
+          <w:numId w:val="29"/>
         </w:numPr>
         <w:spacing w:before="0" w:after="0" w:line="276"/>
         <w:ind w:right="0" w:left="1065" w:hanging="360"/>
@@ -2331,7 +2371,7 @@
       <w:pPr>
         <w:numPr>
           <w:ilvl w:val="0"/>
-          <w:numId w:val="27"/>
+          <w:numId w:val="29"/>
         </w:numPr>
         <w:spacing w:before="0" w:after="0" w:line="276"/>
         <w:ind w:right="0" w:left="1065" w:hanging="360"/>
@@ -2372,7 +2412,7 @@
       <w:pPr>
         <w:numPr>
           <w:ilvl w:val="0"/>
-          <w:numId w:val="27"/>
+          <w:numId w:val="29"/>
         </w:numPr>
         <w:spacing w:before="0" w:after="0" w:line="276"/>
         <w:ind w:right="0" w:left="1065" w:hanging="360"/>
@@ -2519,7 +2559,7 @@
       <w:pPr>
         <w:numPr>
           <w:ilvl w:val="0"/>
-          <w:numId w:val="29"/>
+          <w:numId w:val="31"/>
         </w:numPr>
         <w:spacing w:before="0" w:after="0" w:line="276"/>
         <w:ind w:right="0" w:left="1065" w:hanging="360"/>
@@ -2560,7 +2600,7 @@
       <w:pPr>
         <w:numPr>
           <w:ilvl w:val="0"/>
-          <w:numId w:val="29"/>
+          <w:numId w:val="31"/>
         </w:numPr>
         <w:spacing w:before="0" w:after="0" w:line="276"/>
         <w:ind w:right="0" w:left="1065" w:hanging="360"/>
@@ -2590,7 +2630,7 @@
       <w:pPr>
         <w:numPr>
           <w:ilvl w:val="0"/>
-          <w:numId w:val="29"/>
+          <w:numId w:val="31"/>
         </w:numPr>
         <w:spacing w:before="0" w:after="0" w:line="276"/>
         <w:ind w:right="0" w:left="1065" w:hanging="360"/>
@@ -2620,7 +2660,7 @@
       <w:pPr>
         <w:numPr>
           <w:ilvl w:val="0"/>
-          <w:numId w:val="29"/>
+          <w:numId w:val="31"/>
         </w:numPr>
         <w:spacing w:before="0" w:after="0" w:line="276"/>
         <w:ind w:right="0" w:left="1065" w:hanging="360"/>
@@ -2661,7 +2701,7 @@
       <w:pPr>
         <w:numPr>
           <w:ilvl w:val="0"/>
-          <w:numId w:val="29"/>
+          <w:numId w:val="31"/>
         </w:numPr>
         <w:spacing w:before="0" w:after="0" w:line="276"/>
         <w:ind w:right="0" w:left="1065" w:hanging="360"/>
@@ -2763,7 +2803,7 @@
       <w:pPr>
         <w:numPr>
           <w:ilvl w:val="0"/>
-          <w:numId w:val="31"/>
+          <w:numId w:val="33"/>
         </w:numPr>
         <w:spacing w:before="0" w:after="0" w:line="276"/>
         <w:ind w:right="0" w:left="1068" w:hanging="360"/>
@@ -2804,7 +2844,7 @@
       <w:pPr>
         <w:numPr>
           <w:ilvl w:val="0"/>
-          <w:numId w:val="31"/>
+          <w:numId w:val="33"/>
         </w:numPr>
         <w:spacing w:before="0" w:after="0" w:line="276"/>
         <w:ind w:right="0" w:left="1068" w:hanging="360"/>
@@ -3038,7 +3078,7 @@
       <w:pPr>
         <w:numPr>
           <w:ilvl w:val="0"/>
-          <w:numId w:val="34"/>
+          <w:numId w:val="36"/>
         </w:numPr>
         <w:spacing w:before="0" w:after="0" w:line="276"/>
         <w:ind w:right="0" w:left="1080" w:hanging="360"/>
@@ -3079,7 +3119,7 @@
       <w:pPr>
         <w:numPr>
           <w:ilvl w:val="0"/>
-          <w:numId w:val="34"/>
+          <w:numId w:val="36"/>
         </w:numPr>
         <w:spacing w:before="0" w:after="0" w:line="276"/>
         <w:ind w:right="0" w:left="1800" w:hanging="360"/>
@@ -3120,7 +3160,7 @@
       <w:pPr>
         <w:numPr>
           <w:ilvl w:val="0"/>
-          <w:numId w:val="34"/>
+          <w:numId w:val="36"/>
         </w:numPr>
         <w:spacing w:before="0" w:after="0" w:line="276"/>
         <w:ind w:right="0" w:left="1800" w:hanging="360"/>
@@ -3161,7 +3201,7 @@
       <w:pPr>
         <w:numPr>
           <w:ilvl w:val="0"/>
-          <w:numId w:val="34"/>
+          <w:numId w:val="36"/>
         </w:numPr>
         <w:spacing w:before="0" w:after="0" w:line="276"/>
         <w:ind w:right="0" w:left="1800" w:hanging="360"/>
@@ -3202,7 +3242,7 @@
       <w:pPr>
         <w:numPr>
           <w:ilvl w:val="0"/>
-          <w:numId w:val="34"/>
+          <w:numId w:val="36"/>
         </w:numPr>
         <w:spacing w:before="0" w:after="0" w:line="276"/>
         <w:ind w:right="0" w:left="1800" w:hanging="360"/>
@@ -3243,7 +3283,7 @@
       <w:pPr>
         <w:numPr>
           <w:ilvl w:val="0"/>
-          <w:numId w:val="34"/>
+          <w:numId w:val="36"/>
         </w:numPr>
         <w:spacing w:before="0" w:after="0" w:line="276"/>
         <w:ind w:right="0" w:left="1800" w:hanging="360"/>
@@ -3284,7 +3324,7 @@
       <w:pPr>
         <w:numPr>
           <w:ilvl w:val="0"/>
-          <w:numId w:val="34"/>
+          <w:numId w:val="36"/>
         </w:numPr>
         <w:spacing w:before="0" w:after="0" w:line="276"/>
         <w:ind w:right="0" w:left="1800" w:hanging="360"/>
@@ -3325,7 +3365,7 @@
       <w:pPr>
         <w:numPr>
           <w:ilvl w:val="0"/>
-          <w:numId w:val="34"/>
+          <w:numId w:val="36"/>
         </w:numPr>
         <w:spacing w:before="0" w:after="0" w:line="276"/>
         <w:ind w:right="0" w:left="1080" w:hanging="360"/>
@@ -3355,7 +3395,7 @@
       <w:pPr>
         <w:numPr>
           <w:ilvl w:val="0"/>
-          <w:numId w:val="34"/>
+          <w:numId w:val="36"/>
         </w:numPr>
         <w:spacing w:before="0" w:after="0" w:line="276"/>
         <w:ind w:right="0" w:left="1080" w:hanging="360"/>
@@ -3396,7 +3436,7 @@
       <w:pPr>
         <w:numPr>
           <w:ilvl w:val="0"/>
-          <w:numId w:val="34"/>
+          <w:numId w:val="36"/>
         </w:numPr>
         <w:spacing w:before="0" w:after="0" w:line="276"/>
         <w:ind w:right="0" w:left="1080" w:hanging="360"/>
@@ -3517,7 +3557,7 @@
       <w:pPr>
         <w:numPr>
           <w:ilvl w:val="0"/>
-          <w:numId w:val="38"/>
+          <w:numId w:val="40"/>
         </w:numPr>
         <w:spacing w:before="0" w:after="0" w:line="276"/>
         <w:ind w:right="0" w:left="1080" w:hanging="360"/>
@@ -3558,7 +3598,7 @@
       <w:pPr>
         <w:numPr>
           <w:ilvl w:val="0"/>
-          <w:numId w:val="38"/>
+          <w:numId w:val="40"/>
         </w:numPr>
         <w:spacing w:before="0" w:after="0" w:line="276"/>
         <w:ind w:right="0" w:left="1800" w:hanging="360"/>
@@ -3599,7 +3639,7 @@
       <w:pPr>
         <w:numPr>
           <w:ilvl w:val="0"/>
-          <w:numId w:val="38"/>
+          <w:numId w:val="40"/>
         </w:numPr>
         <w:spacing w:before="0" w:after="0" w:line="276"/>
         <w:ind w:right="0" w:left="1800" w:hanging="360"/>
@@ -3640,7 +3680,7 @@
       <w:pPr>
         <w:numPr>
           <w:ilvl w:val="0"/>
-          <w:numId w:val="38"/>
+          <w:numId w:val="40"/>
         </w:numPr>
         <w:spacing w:before="0" w:after="0" w:line="276"/>
         <w:ind w:right="0" w:left="1800" w:hanging="360"/>
@@ -3681,7 +3721,7 @@
       <w:pPr>
         <w:numPr>
           <w:ilvl w:val="0"/>
-          <w:numId w:val="38"/>
+          <w:numId w:val="40"/>
         </w:numPr>
         <w:spacing w:before="0" w:after="0" w:line="276"/>
         <w:ind w:right="0" w:left="1800" w:hanging="360"/>
@@ -3722,7 +3762,7 @@
       <w:pPr>
         <w:numPr>
           <w:ilvl w:val="0"/>
-          <w:numId w:val="38"/>
+          <w:numId w:val="40"/>
         </w:numPr>
         <w:spacing w:before="0" w:after="0" w:line="276"/>
         <w:ind w:right="0" w:left="1800" w:hanging="360"/>
@@ -3763,7 +3803,7 @@
       <w:pPr>
         <w:numPr>
           <w:ilvl w:val="0"/>
-          <w:numId w:val="38"/>
+          <w:numId w:val="40"/>
         </w:numPr>
         <w:spacing w:before="0" w:after="0" w:line="276"/>
         <w:ind w:right="0" w:left="1800" w:hanging="360"/>
@@ -3804,7 +3844,7 @@
       <w:pPr>
         <w:numPr>
           <w:ilvl w:val="0"/>
-          <w:numId w:val="38"/>
+          <w:numId w:val="40"/>
         </w:numPr>
         <w:spacing w:before="0" w:after="0" w:line="276"/>
         <w:ind w:right="0" w:left="1080" w:hanging="360"/>
@@ -3834,7 +3874,7 @@
       <w:pPr>
         <w:numPr>
           <w:ilvl w:val="0"/>
-          <w:numId w:val="38"/>
+          <w:numId w:val="40"/>
         </w:numPr>
         <w:spacing w:before="0" w:after="0" w:line="276"/>
         <w:ind w:right="0" w:left="1080" w:hanging="360"/>
@@ -3875,7 +3915,7 @@
       <w:pPr>
         <w:numPr>
           <w:ilvl w:val="0"/>
-          <w:numId w:val="38"/>
+          <w:numId w:val="40"/>
         </w:numPr>
         <w:spacing w:before="0" w:after="0" w:line="276"/>
         <w:ind w:right="0" w:left="1080" w:hanging="360"/>
@@ -3996,7 +4036,7 @@
       <w:pPr>
         <w:numPr>
           <w:ilvl w:val="0"/>
-          <w:numId w:val="44"/>
+          <w:numId w:val="46"/>
         </w:numPr>
         <w:spacing w:before="0" w:after="0" w:line="276"/>
         <w:ind w:right="0" w:left="720" w:hanging="360"/>
@@ -4037,7 +4077,7 @@
       <w:pPr>
         <w:numPr>
           <w:ilvl w:val="0"/>
-          <w:numId w:val="44"/>
+          <w:numId w:val="46"/>
         </w:numPr>
         <w:spacing w:before="0" w:after="0" w:line="276"/>
         <w:ind w:right="0" w:left="720" w:hanging="360"/>
@@ -4078,7 +4118,7 @@
       <w:pPr>
         <w:numPr>
           <w:ilvl w:val="0"/>
-          <w:numId w:val="44"/>
+          <w:numId w:val="46"/>
         </w:numPr>
         <w:spacing w:before="0" w:after="0" w:line="276"/>
         <w:ind w:right="0" w:left="720" w:hanging="360"/>
@@ -4119,7 +4159,7 @@
       <w:pPr>
         <w:numPr>
           <w:ilvl w:val="0"/>
-          <w:numId w:val="44"/>
+          <w:numId w:val="46"/>
         </w:numPr>
         <w:spacing w:before="0" w:after="0" w:line="276"/>
         <w:ind w:right="0" w:left="720" w:hanging="360"/>
@@ -4216,7 +4256,7 @@
       <w:pPr>
         <w:numPr>
           <w:ilvl w:val="0"/>
-          <w:numId w:val="47"/>
+          <w:numId w:val="49"/>
         </w:numPr>
         <w:spacing w:before="0" w:after="0" w:line="276"/>
         <w:ind w:right="0" w:left="720" w:hanging="360"/>
@@ -4281,7 +4321,7 @@
       <w:pPr>
         <w:numPr>
           <w:ilvl w:val="0"/>
-          <w:numId w:val="47"/>
+          <w:numId w:val="49"/>
         </w:numPr>
         <w:spacing w:before="0" w:after="0" w:line="276"/>
         <w:ind w:right="0" w:left="1440" w:hanging="360"/>
@@ -4312,7 +4352,7 @@
       <w:pPr>
         <w:numPr>
           <w:ilvl w:val="0"/>
-          <w:numId w:val="47"/>
+          <w:numId w:val="49"/>
         </w:numPr>
         <w:spacing w:before="0" w:after="0" w:line="276"/>
         <w:ind w:right="0" w:left="720" w:hanging="360"/>
@@ -4376,7 +4416,7 @@
       <w:pPr>
         <w:numPr>
           <w:ilvl w:val="0"/>
-          <w:numId w:val="47"/>
+          <w:numId w:val="49"/>
         </w:numPr>
         <w:spacing w:before="0" w:after="0" w:line="276"/>
         <w:ind w:right="0" w:left="1440" w:hanging="360"/>
@@ -4418,7 +4458,7 @@
       <w:pPr>
         <w:numPr>
           <w:ilvl w:val="0"/>
-          <w:numId w:val="47"/>
+          <w:numId w:val="49"/>
         </w:numPr>
         <w:spacing w:before="0" w:after="0" w:line="276"/>
         <w:ind w:right="0" w:left="1440" w:hanging="360"/>
@@ -4460,7 +4500,7 @@
       <w:pPr>
         <w:numPr>
           <w:ilvl w:val="0"/>
-          <w:numId w:val="47"/>
+          <w:numId w:val="49"/>
         </w:numPr>
         <w:spacing w:before="0" w:after="0" w:line="276"/>
         <w:ind w:right="0" w:left="1440" w:hanging="360"/>
@@ -4595,7 +4635,7 @@
       <w:pPr>
         <w:numPr>
           <w:ilvl w:val="0"/>
-          <w:numId w:val="52"/>
+          <w:numId w:val="54"/>
         </w:numPr>
         <w:spacing w:before="0" w:after="0" w:line="276"/>
         <w:ind w:right="0" w:left="1440" w:hanging="360"/>
@@ -4636,7 +4676,7 @@
       <w:pPr>
         <w:numPr>
           <w:ilvl w:val="0"/>
-          <w:numId w:val="52"/>
+          <w:numId w:val="54"/>
         </w:numPr>
         <w:spacing w:before="0" w:after="0" w:line="276"/>
         <w:ind w:right="0" w:left="1440" w:hanging="360"/>
@@ -4666,7 +4706,7 @@
       <w:pPr>
         <w:numPr>
           <w:ilvl w:val="0"/>
-          <w:numId w:val="52"/>
+          <w:numId w:val="54"/>
         </w:numPr>
         <w:spacing w:before="0" w:after="0" w:line="276"/>
         <w:ind w:right="0" w:left="1440" w:hanging="360"/>
@@ -4707,7 +4747,7 @@
       <w:pPr>
         <w:numPr>
           <w:ilvl w:val="0"/>
-          <w:numId w:val="52"/>
+          <w:numId w:val="54"/>
         </w:numPr>
         <w:spacing w:before="0" w:after="0" w:line="276"/>
         <w:ind w:right="0" w:left="1440" w:hanging="360"/>
@@ -4748,7 +4788,7 @@
       <w:pPr>
         <w:numPr>
           <w:ilvl w:val="0"/>
-          <w:numId w:val="52"/>
+          <w:numId w:val="54"/>
         </w:numPr>
         <w:spacing w:before="0" w:after="0" w:line="276"/>
         <w:ind w:right="0" w:left="1440" w:hanging="360"/>
@@ -4778,7 +4818,7 @@
       <w:pPr>
         <w:numPr>
           <w:ilvl w:val="0"/>
-          <w:numId w:val="52"/>
+          <w:numId w:val="54"/>
         </w:numPr>
         <w:spacing w:before="0" w:after="0" w:line="276"/>
         <w:ind w:right="0" w:left="1440" w:hanging="360"/>
@@ -4819,7 +4859,7 @@
       <w:pPr>
         <w:numPr>
           <w:ilvl w:val="0"/>
-          <w:numId w:val="52"/>
+          <w:numId w:val="54"/>
         </w:numPr>
         <w:spacing w:before="0" w:after="0" w:line="276"/>
         <w:ind w:right="0" w:left="1440" w:hanging="360"/>
@@ -4860,7 +4900,7 @@
       <w:pPr>
         <w:numPr>
           <w:ilvl w:val="0"/>
-          <w:numId w:val="52"/>
+          <w:numId w:val="54"/>
         </w:numPr>
         <w:spacing w:before="0" w:after="0" w:line="276"/>
         <w:ind w:right="0" w:left="1440" w:hanging="360"/>
@@ -5030,7 +5070,7 @@
       <w:pPr>
         <w:numPr>
           <w:ilvl w:val="0"/>
-          <w:numId w:val="54"/>
+          <w:numId w:val="56"/>
         </w:numPr>
         <w:spacing w:before="0" w:after="0" w:line="276"/>
         <w:ind w:right="0" w:left="720" w:hanging="360"/>
@@ -5071,7 +5111,7 @@
       <w:pPr>
         <w:numPr>
           <w:ilvl w:val="0"/>
-          <w:numId w:val="54"/>
+          <w:numId w:val="56"/>
         </w:numPr>
         <w:spacing w:before="0" w:after="0" w:line="276"/>
         <w:ind w:right="0" w:left="720" w:hanging="360"/>
@@ -5112,7 +5152,7 @@
       <w:pPr>
         <w:numPr>
           <w:ilvl w:val="0"/>
-          <w:numId w:val="54"/>
+          <w:numId w:val="56"/>
         </w:numPr>
         <w:spacing w:before="0" w:after="0" w:line="276"/>
         <w:ind w:right="0" w:left="720" w:hanging="360"/>
@@ -5153,7 +5193,7 @@
       <w:pPr>
         <w:numPr>
           <w:ilvl w:val="0"/>
-          <w:numId w:val="54"/>
+          <w:numId w:val="56"/>
         </w:numPr>
         <w:spacing w:before="0" w:after="0" w:line="276"/>
         <w:ind w:right="0" w:left="720" w:hanging="360"/>
@@ -5194,7 +5234,7 @@
       <w:pPr>
         <w:numPr>
           <w:ilvl w:val="0"/>
-          <w:numId w:val="54"/>
+          <w:numId w:val="56"/>
         </w:numPr>
         <w:spacing w:before="0" w:after="0" w:line="276"/>
         <w:ind w:right="0" w:left="720" w:hanging="360"/>
@@ -5364,7 +5404,7 @@
       <w:pPr>
         <w:numPr>
           <w:ilvl w:val="0"/>
-          <w:numId w:val="56"/>
+          <w:numId w:val="58"/>
         </w:numPr>
         <w:spacing w:before="0" w:after="0" w:line="276"/>
         <w:ind w:right="0" w:left="720" w:hanging="360"/>
@@ -5405,7 +5445,7 @@
       <w:pPr>
         <w:numPr>
           <w:ilvl w:val="0"/>
-          <w:numId w:val="56"/>
+          <w:numId w:val="58"/>
         </w:numPr>
         <w:spacing w:before="0" w:after="0" w:line="276"/>
         <w:ind w:right="0" w:left="1440" w:hanging="360"/>
@@ -5446,7 +5486,7 @@
       <w:pPr>
         <w:numPr>
           <w:ilvl w:val="0"/>
-          <w:numId w:val="56"/>
+          <w:numId w:val="58"/>
         </w:numPr>
         <w:spacing w:before="0" w:after="0" w:line="276"/>
         <w:ind w:right="0" w:left="2160" w:hanging="180"/>
@@ -5476,7 +5516,7 @@
       <w:pPr>
         <w:numPr>
           <w:ilvl w:val="0"/>
-          <w:numId w:val="56"/>
+          <w:numId w:val="58"/>
         </w:numPr>
         <w:spacing w:before="0" w:after="0" w:line="276"/>
         <w:ind w:right="0" w:left="2160" w:hanging="180"/>
@@ -5506,7 +5546,7 @@
       <w:pPr>
         <w:numPr>
           <w:ilvl w:val="0"/>
-          <w:numId w:val="56"/>
+          <w:numId w:val="58"/>
         </w:numPr>
         <w:spacing w:before="0" w:after="0" w:line="276"/>
         <w:ind w:right="0" w:left="2160" w:hanging="180"/>
@@ -5536,7 +5576,7 @@
       <w:pPr>
         <w:numPr>
           <w:ilvl w:val="0"/>
-          <w:numId w:val="56"/>
+          <w:numId w:val="58"/>
         </w:numPr>
         <w:spacing w:before="0" w:after="0" w:line="276"/>
         <w:ind w:right="0" w:left="2160" w:hanging="180"/>
@@ -5577,7 +5617,7 @@
       <w:pPr>
         <w:numPr>
           <w:ilvl w:val="0"/>
-          <w:numId w:val="56"/>
+          <w:numId w:val="58"/>
         </w:numPr>
         <w:spacing w:before="0" w:after="0" w:line="276"/>
         <w:ind w:right="0" w:left="2160" w:hanging="180"/>
@@ -5618,7 +5658,7 @@
       <w:pPr>
         <w:numPr>
           <w:ilvl w:val="0"/>
-          <w:numId w:val="56"/>
+          <w:numId w:val="58"/>
         </w:numPr>
         <w:spacing w:before="0" w:after="0" w:line="276"/>
         <w:ind w:right="0" w:left="720" w:hanging="360"/>
@@ -5659,7 +5699,7 @@
       <w:pPr>
         <w:numPr>
           <w:ilvl w:val="0"/>
-          <w:numId w:val="56"/>
+          <w:numId w:val="58"/>
         </w:numPr>
         <w:spacing w:before="0" w:after="0" w:line="276"/>
         <w:ind w:right="0" w:left="1440" w:hanging="360"/>
@@ -5700,7 +5740,7 @@
       <w:pPr>
         <w:numPr>
           <w:ilvl w:val="0"/>
-          <w:numId w:val="56"/>
+          <w:numId w:val="58"/>
         </w:numPr>
         <w:spacing w:before="0" w:after="0" w:line="276"/>
         <w:ind w:right="0" w:left="720" w:hanging="360"/>
@@ -5741,7 +5781,7 @@
       <w:pPr>
         <w:numPr>
           <w:ilvl w:val="0"/>
-          <w:numId w:val="56"/>
+          <w:numId w:val="58"/>
         </w:numPr>
         <w:spacing w:before="0" w:after="0" w:line="276"/>
         <w:ind w:right="0" w:left="1440" w:hanging="360"/>
@@ -5782,7 +5822,7 @@
       <w:pPr>
         <w:numPr>
           <w:ilvl w:val="0"/>
-          <w:numId w:val="56"/>
+          <w:numId w:val="58"/>
         </w:numPr>
         <w:spacing w:before="0" w:after="0" w:line="276"/>
         <w:ind w:right="0" w:left="720" w:hanging="360"/>
@@ -5823,7 +5863,7 @@
       <w:pPr>
         <w:numPr>
           <w:ilvl w:val="0"/>
-          <w:numId w:val="56"/>
+          <w:numId w:val="58"/>
         </w:numPr>
         <w:spacing w:before="0" w:after="0" w:line="276"/>
         <w:ind w:right="0" w:left="1440" w:hanging="360"/>
@@ -6011,34 +6051,34 @@
   <w:num w:numId="22">
     <w:abstractNumId w:val="60"/>
   </w:num>
-  <w:num w:numId="27">
+  <w:num w:numId="29">
     <w:abstractNumId w:val="54"/>
   </w:num>
-  <w:num w:numId="29">
+  <w:num w:numId="31">
     <w:abstractNumId w:val="48"/>
   </w:num>
-  <w:num w:numId="31">
+  <w:num w:numId="33">
     <w:abstractNumId w:val="42"/>
   </w:num>
-  <w:num w:numId="34">
+  <w:num w:numId="36">
     <w:abstractNumId w:val="36"/>
   </w:num>
-  <w:num w:numId="38">
+  <w:num w:numId="40">
     <w:abstractNumId w:val="30"/>
   </w:num>
-  <w:num w:numId="44">
+  <w:num w:numId="46">
     <w:abstractNumId w:val="24"/>
   </w:num>
-  <w:num w:numId="47">
+  <w:num w:numId="49">
     <w:abstractNumId w:val="18"/>
   </w:num>
-  <w:num w:numId="52">
+  <w:num w:numId="54">
     <w:abstractNumId w:val="12"/>
   </w:num>
-  <w:num w:numId="54">
+  <w:num w:numId="56">
     <w:abstractNumId w:val="6"/>
   </w:num>
-  <w:num w:numId="56">
+  <w:num w:numId="58">
     <w:abstractNumId w:val="0"/>
   </w:num>
 </w:numbering>

</xml_diff>

<commit_message>
Adding options and panels for Admins
</commit_message>
<xml_diff>
--- a/Dokumentacja InternetShop.docx
+++ b/Dokumentacja InternetShop.docx
@@ -93,16 +93,18 @@
         <w:jc w:val="left"/>
         <w:rPr>
           <w:rFonts w:ascii="Calibri" w:hAnsi="Calibri" w:cs="Calibri" w:eastAsia="Calibri"/>
-          <w:color w:val="auto"/>
-          <w:spacing w:val="0"/>
-          <w:position w:val="0"/>
-          <w:sz w:val="24"/>
-          <w:shd w:fill="auto" w:val="clear"/>
-        </w:rPr>
-      </w:pPr>
-      <w:r>
-        <w:rPr>
-          <w:rFonts w:ascii="Calibri" w:hAnsi="Calibri" w:cs="Calibri" w:eastAsia="Calibri"/>
+          <w:strike w:val="true"/>
+          <w:color w:val="auto"/>
+          <w:spacing w:val="0"/>
+          <w:position w:val="0"/>
+          <w:sz w:val="24"/>
+          <w:shd w:fill="auto" w:val="clear"/>
+        </w:rPr>
+      </w:pPr>
+      <w:r>
+        <w:rPr>
+          <w:rFonts w:ascii="Calibri" w:hAnsi="Calibri" w:cs="Calibri" w:eastAsia="Calibri"/>
+          <w:strike w:val="true"/>
           <w:color w:val="auto"/>
           <w:spacing w:val="0"/>
           <w:position w:val="0"/>
@@ -114,6 +116,7 @@
       <w:r>
         <w:rPr>
           <w:rFonts w:ascii="Calibri" w:hAnsi="Calibri" w:cs="Calibri" w:eastAsia="Calibri"/>
+          <w:strike w:val="true"/>
           <w:color w:val="auto"/>
           <w:spacing w:val="0"/>
           <w:position w:val="0"/>
@@ -134,16 +137,18 @@
         <w:jc w:val="left"/>
         <w:rPr>
           <w:rFonts w:ascii="Calibri" w:hAnsi="Calibri" w:cs="Calibri" w:eastAsia="Calibri"/>
-          <w:color w:val="auto"/>
-          <w:spacing w:val="0"/>
-          <w:position w:val="0"/>
-          <w:sz w:val="24"/>
-          <w:shd w:fill="auto" w:val="clear"/>
-        </w:rPr>
-      </w:pPr>
-      <w:r>
-        <w:rPr>
-          <w:rFonts w:ascii="Calibri" w:hAnsi="Calibri" w:cs="Calibri" w:eastAsia="Calibri"/>
+          <w:strike w:val="true"/>
+          <w:color w:val="auto"/>
+          <w:spacing w:val="0"/>
+          <w:position w:val="0"/>
+          <w:sz w:val="24"/>
+          <w:shd w:fill="auto" w:val="clear"/>
+        </w:rPr>
+      </w:pPr>
+      <w:r>
+        <w:rPr>
+          <w:rFonts w:ascii="Calibri" w:hAnsi="Calibri" w:cs="Calibri" w:eastAsia="Calibri"/>
+          <w:strike w:val="true"/>
           <w:color w:val="auto"/>
           <w:spacing w:val="0"/>
           <w:position w:val="0"/>
@@ -155,6 +160,7 @@
       <w:r>
         <w:rPr>
           <w:rFonts w:ascii="Calibri" w:hAnsi="Calibri" w:cs="Calibri" w:eastAsia="Calibri"/>
+          <w:strike w:val="true"/>
           <w:color w:val="auto"/>
           <w:spacing w:val="0"/>
           <w:position w:val="0"/>
@@ -175,16 +181,18 @@
         <w:jc w:val="left"/>
         <w:rPr>
           <w:rFonts w:ascii="Calibri" w:hAnsi="Calibri" w:cs="Calibri" w:eastAsia="Calibri"/>
-          <w:color w:val="auto"/>
-          <w:spacing w:val="0"/>
-          <w:position w:val="0"/>
-          <w:sz w:val="24"/>
-          <w:shd w:fill="auto" w:val="clear"/>
-        </w:rPr>
-      </w:pPr>
-      <w:r>
-        <w:rPr>
-          <w:rFonts w:ascii="Calibri" w:hAnsi="Calibri" w:cs="Calibri" w:eastAsia="Calibri"/>
+          <w:strike w:val="true"/>
+          <w:color w:val="auto"/>
+          <w:spacing w:val="0"/>
+          <w:position w:val="0"/>
+          <w:sz w:val="24"/>
+          <w:shd w:fill="auto" w:val="clear"/>
+        </w:rPr>
+      </w:pPr>
+      <w:r>
+        <w:rPr>
+          <w:rFonts w:ascii="Calibri" w:hAnsi="Calibri" w:cs="Calibri" w:eastAsia="Calibri"/>
+          <w:strike w:val="true"/>
           <w:color w:val="auto"/>
           <w:spacing w:val="0"/>
           <w:position w:val="0"/>
@@ -196,6 +204,7 @@
       <w:r>
         <w:rPr>
           <w:rFonts w:ascii="Calibri" w:hAnsi="Calibri" w:cs="Calibri" w:eastAsia="Calibri"/>
+          <w:strike w:val="true"/>
           <w:color w:val="auto"/>
           <w:spacing w:val="0"/>
           <w:position w:val="0"/>
@@ -226,6 +235,7 @@
       <w:r>
         <w:rPr>
           <w:rFonts w:ascii="Calibri" w:hAnsi="Calibri" w:cs="Calibri" w:eastAsia="Calibri"/>
+          <w:strike w:val="true"/>
           <w:color w:val="auto"/>
           <w:spacing w:val="0"/>
           <w:position w:val="0"/>
@@ -290,6 +300,32 @@
     <w:p>
       <w:pPr>
         <w:spacing w:before="0" w:after="0" w:line="276"/>
+        <w:ind w:right="0" w:left="360" w:firstLine="0"/>
+        <w:jc w:val="left"/>
+        <w:rPr>
+          <w:rFonts w:ascii="Calibri" w:hAnsi="Calibri" w:cs="Calibri" w:eastAsia="Calibri"/>
+          <w:color w:val="auto"/>
+          <w:spacing w:val="0"/>
+          <w:position w:val="0"/>
+          <w:sz w:val="24"/>
+          <w:shd w:fill="auto" w:val="clear"/>
+        </w:rPr>
+      </w:pPr>
+      <w:r>
+        <w:rPr>
+          <w:rFonts w:ascii="Calibri" w:hAnsi="Calibri" w:cs="Calibri" w:eastAsia="Calibri"/>
+          <w:color w:val="auto"/>
+          <w:spacing w:val="0"/>
+          <w:position w:val="0"/>
+          <w:sz w:val="24"/>
+          <w:shd w:fill="auto" w:val="clear"/>
+        </w:rPr>
+        <w:t xml:space="preserve">Admini 12345</w:t>
+      </w:r>
+    </w:p>
+    <w:p>
+      <w:pPr>
+        <w:spacing w:before="0" w:after="0" w:line="276"/>
         <w:ind w:right="0" w:left="720" w:firstLine="0"/>
         <w:jc w:val="left"/>
         <w:rPr>
@@ -2002,6 +2038,7 @@
       <w:r>
         <w:rPr>
           <w:rFonts w:ascii="Calibri" w:hAnsi="Calibri" w:cs="Calibri" w:eastAsia="Calibri"/>
+          <w:strike w:val="true"/>
           <w:color w:val="4F81BD"/>
           <w:spacing w:val="0"/>
           <w:position w:val="0"/>
@@ -2013,6 +2050,7 @@
       <w:r>
         <w:rPr>
           <w:rFonts w:ascii="Calibri" w:hAnsi="Calibri" w:cs="Calibri" w:eastAsia="Calibri"/>
+          <w:strike w:val="true"/>
           <w:color w:val="4F81BD"/>
           <w:spacing w:val="0"/>
           <w:position w:val="0"/>
@@ -2043,6 +2081,7 @@
       <w:r>
         <w:rPr>
           <w:rFonts w:ascii="Calibri" w:hAnsi="Calibri" w:cs="Calibri" w:eastAsia="Calibri"/>
+          <w:strike w:val="true"/>
           <w:color w:val="4F81BD"/>
           <w:spacing w:val="0"/>
           <w:position w:val="0"/>
@@ -2054,6 +2093,7 @@
       <w:r>
         <w:rPr>
           <w:rFonts w:ascii="Calibri" w:hAnsi="Calibri" w:cs="Calibri" w:eastAsia="Calibri"/>
+          <w:strike w:val="true"/>
           <w:color w:val="4F81BD"/>
           <w:spacing w:val="0"/>
           <w:position w:val="0"/>
@@ -2065,6 +2105,7 @@
       <w:r>
         <w:rPr>
           <w:rFonts w:ascii="Calibri" w:hAnsi="Calibri" w:cs="Calibri" w:eastAsia="Calibri"/>
+          <w:strike w:val="true"/>
           <w:color w:val="auto"/>
           <w:spacing w:val="0"/>
           <w:position w:val="0"/>
@@ -2076,6 +2117,7 @@
       <w:r>
         <w:rPr>
           <w:rFonts w:ascii="Calibri" w:hAnsi="Calibri" w:cs="Calibri" w:eastAsia="Calibri"/>
+          <w:strike w:val="true"/>
           <w:color w:val="auto"/>
           <w:spacing w:val="0"/>
           <w:position w:val="0"/>
@@ -4002,16 +4044,18 @@
         <w:jc w:val="left"/>
         <w:rPr>
           <w:rFonts w:ascii="Calibri" w:hAnsi="Calibri" w:cs="Calibri" w:eastAsia="Calibri"/>
-          <w:color w:val="auto"/>
-          <w:spacing w:val="0"/>
-          <w:position w:val="0"/>
-          <w:sz w:val="24"/>
-          <w:shd w:fill="auto" w:val="clear"/>
-        </w:rPr>
-      </w:pPr>
-      <w:r>
-        <w:rPr>
-          <w:rFonts w:ascii="Calibri" w:hAnsi="Calibri" w:cs="Calibri" w:eastAsia="Calibri"/>
+          <w:strike w:val="true"/>
+          <w:color w:val="auto"/>
+          <w:spacing w:val="0"/>
+          <w:position w:val="0"/>
+          <w:sz w:val="24"/>
+          <w:shd w:fill="auto" w:val="clear"/>
+        </w:rPr>
+      </w:pPr>
+      <w:r>
+        <w:rPr>
+          <w:rFonts w:ascii="Calibri" w:hAnsi="Calibri" w:cs="Calibri" w:eastAsia="Calibri"/>
+          <w:strike w:val="true"/>
           <w:color w:val="auto"/>
           <w:spacing w:val="0"/>
           <w:position w:val="0"/>
@@ -4023,6 +4067,7 @@
       <w:r>
         <w:rPr>
           <w:rFonts w:ascii="Calibri" w:hAnsi="Calibri" w:cs="Calibri" w:eastAsia="Calibri"/>
+          <w:strike w:val="true"/>
           <w:color w:val="auto"/>
           <w:spacing w:val="0"/>
           <w:position w:val="0"/>
@@ -4043,16 +4088,18 @@
         <w:jc w:val="left"/>
         <w:rPr>
           <w:rFonts w:ascii="Calibri" w:hAnsi="Calibri" w:cs="Calibri" w:eastAsia="Calibri"/>
-          <w:color w:val="auto"/>
-          <w:spacing w:val="0"/>
-          <w:position w:val="0"/>
-          <w:sz w:val="24"/>
-          <w:shd w:fill="auto" w:val="clear"/>
-        </w:rPr>
-      </w:pPr>
-      <w:r>
-        <w:rPr>
-          <w:rFonts w:ascii="Calibri" w:hAnsi="Calibri" w:cs="Calibri" w:eastAsia="Calibri"/>
+          <w:strike w:val="true"/>
+          <w:color w:val="auto"/>
+          <w:spacing w:val="0"/>
+          <w:position w:val="0"/>
+          <w:sz w:val="24"/>
+          <w:shd w:fill="auto" w:val="clear"/>
+        </w:rPr>
+      </w:pPr>
+      <w:r>
+        <w:rPr>
+          <w:rFonts w:ascii="Calibri" w:hAnsi="Calibri" w:cs="Calibri" w:eastAsia="Calibri"/>
+          <w:strike w:val="true"/>
           <w:color w:val="auto"/>
           <w:spacing w:val="0"/>
           <w:position w:val="0"/>
@@ -4064,6 +4111,7 @@
       <w:r>
         <w:rPr>
           <w:rFonts w:ascii="Calibri" w:hAnsi="Calibri" w:cs="Calibri" w:eastAsia="Calibri"/>
+          <w:strike w:val="true"/>
           <w:color w:val="auto"/>
           <w:spacing w:val="0"/>
           <w:position w:val="0"/>
@@ -4084,16 +4132,18 @@
         <w:jc w:val="left"/>
         <w:rPr>
           <w:rFonts w:ascii="Calibri" w:hAnsi="Calibri" w:cs="Calibri" w:eastAsia="Calibri"/>
-          <w:color w:val="auto"/>
-          <w:spacing w:val="0"/>
-          <w:position w:val="0"/>
-          <w:sz w:val="24"/>
-          <w:shd w:fill="auto" w:val="clear"/>
-        </w:rPr>
-      </w:pPr>
-      <w:r>
-        <w:rPr>
-          <w:rFonts w:ascii="Calibri" w:hAnsi="Calibri" w:cs="Calibri" w:eastAsia="Calibri"/>
+          <w:strike w:val="true"/>
+          <w:color w:val="auto"/>
+          <w:spacing w:val="0"/>
+          <w:position w:val="0"/>
+          <w:sz w:val="24"/>
+          <w:shd w:fill="auto" w:val="clear"/>
+        </w:rPr>
+      </w:pPr>
+      <w:r>
+        <w:rPr>
+          <w:rFonts w:ascii="Calibri" w:hAnsi="Calibri" w:cs="Calibri" w:eastAsia="Calibri"/>
+          <w:strike w:val="true"/>
           <w:color w:val="auto"/>
           <w:spacing w:val="0"/>
           <w:position w:val="0"/>
@@ -4105,6 +4155,7 @@
       <w:r>
         <w:rPr>
           <w:rFonts w:ascii="Calibri" w:hAnsi="Calibri" w:cs="Calibri" w:eastAsia="Calibri"/>
+          <w:strike w:val="true"/>
           <w:color w:val="auto"/>
           <w:spacing w:val="0"/>
           <w:position w:val="0"/>
@@ -4125,16 +4176,18 @@
         <w:jc w:val="left"/>
         <w:rPr>
           <w:rFonts w:ascii="Calibri" w:hAnsi="Calibri" w:cs="Calibri" w:eastAsia="Calibri"/>
-          <w:color w:val="auto"/>
-          <w:spacing w:val="0"/>
-          <w:position w:val="0"/>
-          <w:sz w:val="24"/>
-          <w:shd w:fill="auto" w:val="clear"/>
-        </w:rPr>
-      </w:pPr>
-      <w:r>
-        <w:rPr>
-          <w:rFonts w:ascii="Calibri" w:hAnsi="Calibri" w:cs="Calibri" w:eastAsia="Calibri"/>
+          <w:strike w:val="true"/>
+          <w:color w:val="auto"/>
+          <w:spacing w:val="0"/>
+          <w:position w:val="0"/>
+          <w:sz w:val="24"/>
+          <w:shd w:fill="auto" w:val="clear"/>
+        </w:rPr>
+      </w:pPr>
+      <w:r>
+        <w:rPr>
+          <w:rFonts w:ascii="Calibri" w:hAnsi="Calibri" w:cs="Calibri" w:eastAsia="Calibri"/>
+          <w:strike w:val="true"/>
           <w:color w:val="auto"/>
           <w:spacing w:val="0"/>
           <w:position w:val="0"/>
@@ -4146,6 +4199,7 @@
       <w:r>
         <w:rPr>
           <w:rFonts w:ascii="Calibri" w:hAnsi="Calibri" w:cs="Calibri" w:eastAsia="Calibri"/>
+          <w:strike w:val="true"/>
           <w:color w:val="auto"/>
           <w:spacing w:val="0"/>
           <w:position w:val="0"/>
@@ -4176,6 +4230,7 @@
       <w:r>
         <w:rPr>
           <w:rFonts w:ascii="Calibri" w:hAnsi="Calibri" w:cs="Calibri" w:eastAsia="Calibri"/>
+          <w:strike w:val="true"/>
           <w:color w:val="auto"/>
           <w:spacing w:val="0"/>
           <w:position w:val="0"/>
@@ -4187,6 +4242,7 @@
       <w:r>
         <w:rPr>
           <w:rFonts w:ascii="Calibri" w:hAnsi="Calibri" w:cs="Calibri" w:eastAsia="Calibri"/>
+          <w:strike w:val="true"/>
           <w:color w:val="auto"/>
           <w:spacing w:val="0"/>
           <w:position w:val="0"/>
@@ -4264,16 +4320,18 @@
         <w:rPr>
           <w:rFonts w:ascii="Calibri" w:hAnsi="Calibri" w:cs="Calibri" w:eastAsia="Calibri"/>
           <w:b/>
-          <w:color w:val="auto"/>
-          <w:spacing w:val="0"/>
-          <w:position w:val="0"/>
-          <w:sz w:val="24"/>
-          <w:shd w:fill="auto" w:val="clear"/>
-        </w:rPr>
-      </w:pPr>
-      <w:r>
-        <w:rPr>
-          <w:rFonts w:ascii="Calibri" w:hAnsi="Calibri" w:cs="Calibri" w:eastAsia="Calibri"/>
+          <w:strike w:val="true"/>
+          <w:color w:val="auto"/>
+          <w:spacing w:val="0"/>
+          <w:position w:val="0"/>
+          <w:sz w:val="24"/>
+          <w:shd w:fill="auto" w:val="clear"/>
+        </w:rPr>
+      </w:pPr>
+      <w:r>
+        <w:rPr>
+          <w:rFonts w:ascii="Calibri" w:hAnsi="Calibri" w:cs="Calibri" w:eastAsia="Calibri"/>
+          <w:strike w:val="true"/>
           <w:color w:val="auto"/>
           <w:spacing w:val="0"/>
           <w:position w:val="0"/>
@@ -4285,6 +4343,7 @@
       <w:r>
         <w:rPr>
           <w:rFonts w:ascii="Calibri" w:hAnsi="Calibri" w:cs="Calibri" w:eastAsia="Calibri"/>
+          <w:strike w:val="true"/>
           <w:color w:val="auto"/>
           <w:spacing w:val="0"/>
           <w:position w:val="0"/>
@@ -4297,6 +4356,7 @@
       <w:r>
         <w:rPr>
           <w:rFonts w:ascii="Calibri" w:hAnsi="Calibri" w:cs="Calibri" w:eastAsia="Calibri"/>
+          <w:strike w:val="true"/>
           <w:color w:val="auto"/>
           <w:spacing w:val="0"/>
           <w:position w:val="0"/>
@@ -4308,6 +4368,7 @@
       <w:r>
         <w:rPr>
           <w:rFonts w:ascii="Calibri" w:hAnsi="Calibri" w:cs="Calibri" w:eastAsia="Calibri"/>
+          <w:strike w:val="true"/>
           <w:color w:val="auto"/>
           <w:spacing w:val="0"/>
           <w:position w:val="0"/>
@@ -4339,6 +4400,7 @@
       <w:r>
         <w:rPr>
           <w:rFonts w:ascii="Calibri" w:hAnsi="Calibri" w:cs="Calibri" w:eastAsia="Calibri"/>
+          <w:strike w:val="true"/>
           <w:color w:val="auto"/>
           <w:spacing w:val="0"/>
           <w:position w:val="0"/>
@@ -4347,6 +4409,29 @@
         </w:rPr>
         <w:t xml:space="preserve">Formularz logowania</w:t>
       </w:r>
+      <w:r>
+        <w:rPr>
+          <w:rFonts w:ascii="Calibri" w:hAnsi="Calibri" w:cs="Calibri" w:eastAsia="Calibri"/>
+          <w:strike w:val="true"/>
+          <w:color w:val="auto"/>
+          <w:spacing w:val="0"/>
+          <w:position w:val="0"/>
+          <w:sz w:val="24"/>
+          <w:shd w:fill="auto" w:val="clear"/>
+        </w:rPr>
+        <w:t xml:space="preserve"> </w:t>
+      </w:r>
+      <w:r>
+        <w:rPr>
+          <w:rFonts w:ascii="Calibri" w:hAnsi="Calibri" w:cs="Calibri" w:eastAsia="Calibri"/>
+          <w:color w:val="auto"/>
+          <w:spacing w:val="0"/>
+          <w:position w:val="0"/>
+          <w:sz w:val="24"/>
+          <w:shd w:fill="auto" w:val="clear"/>
+        </w:rPr>
+        <w:t xml:space="preserve">- przekierowanie na index.php po prostu do zalogowania</w:t>
+      </w:r>
     </w:p>
     <w:p>
       <w:pPr>
@@ -4359,16 +4444,18 @@
         <w:jc w:val="left"/>
         <w:rPr>
           <w:rFonts w:ascii="Calibri" w:hAnsi="Calibri" w:cs="Calibri" w:eastAsia="Calibri"/>
-          <w:color w:val="auto"/>
-          <w:spacing w:val="0"/>
-          <w:position w:val="0"/>
-          <w:sz w:val="24"/>
-          <w:shd w:fill="auto" w:val="clear"/>
-        </w:rPr>
-      </w:pPr>
-      <w:r>
-        <w:rPr>
-          <w:rFonts w:ascii="Calibri" w:hAnsi="Calibri" w:cs="Calibri" w:eastAsia="Calibri"/>
+          <w:strike w:val="true"/>
+          <w:color w:val="auto"/>
+          <w:spacing w:val="0"/>
+          <w:position w:val="0"/>
+          <w:sz w:val="24"/>
+          <w:shd w:fill="auto" w:val="clear"/>
+        </w:rPr>
+      </w:pPr>
+      <w:r>
+        <w:rPr>
+          <w:rFonts w:ascii="Calibri" w:hAnsi="Calibri" w:cs="Calibri" w:eastAsia="Calibri"/>
+          <w:strike w:val="true"/>
           <w:color w:val="auto"/>
           <w:spacing w:val="0"/>
           <w:position w:val="0"/>
@@ -4380,6 +4467,7 @@
       <w:r>
         <w:rPr>
           <w:rFonts w:ascii="Calibri" w:hAnsi="Calibri" w:cs="Calibri" w:eastAsia="Calibri"/>
+          <w:strike w:val="true"/>
           <w:color w:val="auto"/>
           <w:spacing w:val="0"/>
           <w:position w:val="0"/>
@@ -4392,6 +4480,7 @@
       <w:r>
         <w:rPr>
           <w:rFonts w:ascii="Calibri" w:hAnsi="Calibri" w:cs="Calibri" w:eastAsia="Calibri"/>
+          <w:strike w:val="true"/>
           <w:color w:val="auto"/>
           <w:spacing w:val="0"/>
           <w:position w:val="0"/>
@@ -4403,6 +4492,7 @@
       <w:r>
         <w:rPr>
           <w:rFonts w:ascii="Calibri" w:hAnsi="Calibri" w:cs="Calibri" w:eastAsia="Calibri"/>
+          <w:strike w:val="true"/>
           <w:color w:val="auto"/>
           <w:spacing w:val="0"/>
           <w:position w:val="0"/>
@@ -4424,17 +4514,19 @@
         <w:rPr>
           <w:rFonts w:ascii="Calibri" w:hAnsi="Calibri" w:cs="Calibri" w:eastAsia="Calibri"/>
           <w:b/>
-          <w:color w:val="auto"/>
-          <w:spacing w:val="0"/>
-          <w:position w:val="0"/>
-          <w:sz w:val="24"/>
-          <w:shd w:fill="auto" w:val="clear"/>
-        </w:rPr>
-      </w:pPr>
-      <w:r>
-        <w:rPr>
-          <w:rFonts w:ascii="Calibri" w:hAnsi="Calibri" w:cs="Calibri" w:eastAsia="Calibri"/>
-          <w:color w:val="auto"/>
+          <w:strike w:val="true"/>
+          <w:color w:val="4F81BD"/>
+          <w:spacing w:val="0"/>
+          <w:position w:val="0"/>
+          <w:sz w:val="24"/>
+          <w:shd w:fill="auto" w:val="clear"/>
+        </w:rPr>
+      </w:pPr>
+      <w:r>
+        <w:rPr>
+          <w:rFonts w:ascii="Calibri" w:hAnsi="Calibri" w:cs="Calibri" w:eastAsia="Calibri"/>
+          <w:strike w:val="true"/>
+          <w:color w:val="4F81BD"/>
           <w:spacing w:val="0"/>
           <w:position w:val="0"/>
           <w:sz w:val="24"/>
@@ -4445,7 +4537,8 @@
       <w:r>
         <w:rPr>
           <w:rFonts w:ascii="Calibri" w:hAnsi="Calibri" w:cs="Calibri" w:eastAsia="Calibri"/>
-          <w:color w:val="auto"/>
+          <w:strike w:val="true"/>
+          <w:color w:val="4F81BD"/>
           <w:spacing w:val="0"/>
           <w:position w:val="0"/>
           <w:sz w:val="24"/>
@@ -4466,17 +4559,19 @@
         <w:rPr>
           <w:rFonts w:ascii="Calibri" w:hAnsi="Calibri" w:cs="Calibri" w:eastAsia="Calibri"/>
           <w:b/>
-          <w:color w:val="auto"/>
-          <w:spacing w:val="0"/>
-          <w:position w:val="0"/>
-          <w:sz w:val="24"/>
-          <w:shd w:fill="auto" w:val="clear"/>
-        </w:rPr>
-      </w:pPr>
-      <w:r>
-        <w:rPr>
-          <w:rFonts w:ascii="Calibri" w:hAnsi="Calibri" w:cs="Calibri" w:eastAsia="Calibri"/>
-          <w:color w:val="auto"/>
+          <w:strike w:val="true"/>
+          <w:color w:val="4F81BD"/>
+          <w:spacing w:val="0"/>
+          <w:position w:val="0"/>
+          <w:sz w:val="24"/>
+          <w:shd w:fill="auto" w:val="clear"/>
+        </w:rPr>
+      </w:pPr>
+      <w:r>
+        <w:rPr>
+          <w:rFonts w:ascii="Calibri" w:hAnsi="Calibri" w:cs="Calibri" w:eastAsia="Calibri"/>
+          <w:strike w:val="true"/>
+          <w:color w:val="4F81BD"/>
           <w:spacing w:val="0"/>
           <w:position w:val="0"/>
           <w:sz w:val="24"/>
@@ -4487,7 +4582,8 @@
       <w:r>
         <w:rPr>
           <w:rFonts w:ascii="Calibri" w:hAnsi="Calibri" w:cs="Calibri" w:eastAsia="Calibri"/>
-          <w:color w:val="auto"/>
+          <w:strike w:val="true"/>
+          <w:color w:val="4F81BD"/>
           <w:spacing w:val="0"/>
           <w:position w:val="0"/>
           <w:sz w:val="24"/>
@@ -4508,17 +4604,19 @@
         <w:rPr>
           <w:rFonts w:ascii="Calibri" w:hAnsi="Calibri" w:cs="Calibri" w:eastAsia="Calibri"/>
           <w:b/>
-          <w:color w:val="auto"/>
-          <w:spacing w:val="0"/>
-          <w:position w:val="0"/>
-          <w:sz w:val="24"/>
-          <w:shd w:fill="auto" w:val="clear"/>
-        </w:rPr>
-      </w:pPr>
-      <w:r>
-        <w:rPr>
-          <w:rFonts w:ascii="Calibri" w:hAnsi="Calibri" w:cs="Calibri" w:eastAsia="Calibri"/>
-          <w:color w:val="auto"/>
+          <w:strike w:val="true"/>
+          <w:color w:val="4F81BD"/>
+          <w:spacing w:val="0"/>
+          <w:position w:val="0"/>
+          <w:sz w:val="24"/>
+          <w:shd w:fill="auto" w:val="clear"/>
+        </w:rPr>
+      </w:pPr>
+      <w:r>
+        <w:rPr>
+          <w:rFonts w:ascii="Calibri" w:hAnsi="Calibri" w:cs="Calibri" w:eastAsia="Calibri"/>
+          <w:strike w:val="true"/>
+          <w:color w:val="4F81BD"/>
           <w:spacing w:val="0"/>
           <w:position w:val="0"/>
           <w:sz w:val="24"/>
@@ -4529,7 +4627,8 @@
       <w:r>
         <w:rPr>
           <w:rFonts w:ascii="Calibri" w:hAnsi="Calibri" w:cs="Calibri" w:eastAsia="Calibri"/>
-          <w:color w:val="auto"/>
+          <w:strike w:val="true"/>
+          <w:color w:val="4F81BD"/>
           <w:spacing w:val="0"/>
           <w:position w:val="0"/>
           <w:sz w:val="24"/>
@@ -4540,6 +4639,38 @@
     </w:p>
     <w:p>
       <w:pPr>
+        <w:numPr>
+          <w:ilvl w:val="0"/>
+          <w:numId w:val="49"/>
+        </w:numPr>
+        <w:spacing w:before="0" w:after="0" w:line="276"/>
+        <w:ind w:right="0" w:left="1440" w:hanging="360"/>
+        <w:jc w:val="left"/>
+        <w:rPr>
+          <w:rFonts w:ascii="Calibri" w:hAnsi="Calibri" w:cs="Calibri" w:eastAsia="Calibri"/>
+          <w:b/>
+          <w:color w:val="auto"/>
+          <w:spacing w:val="0"/>
+          <w:position w:val="0"/>
+          <w:sz w:val="24"/>
+          <w:shd w:fill="auto" w:val="clear"/>
+        </w:rPr>
+      </w:pPr>
+      <w:r>
+        <w:rPr>
+          <w:rFonts w:ascii="Calibri" w:hAnsi="Calibri" w:cs="Calibri" w:eastAsia="Calibri"/>
+          <w:strike w:val="true"/>
+          <w:color w:val="4F81BD"/>
+          <w:spacing w:val="0"/>
+          <w:position w:val="0"/>
+          <w:sz w:val="24"/>
+          <w:shd w:fill="auto" w:val="clear"/>
+        </w:rPr>
+        <w:t xml:space="preserve">Link do zarządzania kategoriami</w:t>
+      </w:r>
+    </w:p>
+    <w:p>
+      <w:pPr>
         <w:spacing w:before="0" w:after="0" w:line="276"/>
         <w:ind w:right="0" w:left="0" w:firstLine="0"/>
         <w:jc w:val="left"/>
@@ -4997,6 +5128,7 @@
         <w:rPr>
           <w:rFonts w:ascii="Calibri" w:hAnsi="Calibri" w:cs="Calibri" w:eastAsia="Calibri"/>
           <w:b/>
+          <w:strike w:val="true"/>
           <w:color w:val="auto"/>
           <w:spacing w:val="0"/>
           <w:position w:val="0"/>
@@ -5008,6 +5140,7 @@
         <w:rPr>
           <w:rFonts w:ascii="Calibri" w:hAnsi="Calibri" w:cs="Calibri" w:eastAsia="Calibri"/>
           <w:b/>
+          <w:strike w:val="true"/>
           <w:color w:val="auto"/>
           <w:spacing w:val="0"/>
           <w:position w:val="0"/>
@@ -5020,6 +5153,7 @@
         <w:rPr>
           <w:rFonts w:ascii="Calibri" w:hAnsi="Calibri" w:cs="Calibri" w:eastAsia="Calibri"/>
           <w:b/>
+          <w:strike w:val="true"/>
           <w:color w:val="auto"/>
           <w:spacing w:val="0"/>
           <w:position w:val="0"/>
@@ -5036,16 +5170,18 @@
         <w:jc w:val="left"/>
         <w:rPr>
           <w:rFonts w:ascii="Calibri" w:hAnsi="Calibri" w:cs="Calibri" w:eastAsia="Calibri"/>
-          <w:color w:val="auto"/>
-          <w:spacing w:val="0"/>
-          <w:position w:val="0"/>
-          <w:sz w:val="24"/>
-          <w:shd w:fill="auto" w:val="clear"/>
-        </w:rPr>
-      </w:pPr>
-      <w:r>
-        <w:rPr>
-          <w:rFonts w:ascii="Calibri" w:hAnsi="Calibri" w:cs="Calibri" w:eastAsia="Calibri"/>
+          <w:strike w:val="true"/>
+          <w:color w:val="auto"/>
+          <w:spacing w:val="0"/>
+          <w:position w:val="0"/>
+          <w:sz w:val="24"/>
+          <w:shd w:fill="auto" w:val="clear"/>
+        </w:rPr>
+      </w:pPr>
+      <w:r>
+        <w:rPr>
+          <w:rFonts w:ascii="Calibri" w:hAnsi="Calibri" w:cs="Calibri" w:eastAsia="Calibri"/>
+          <w:strike w:val="true"/>
           <w:color w:val="auto"/>
           <w:spacing w:val="0"/>
           <w:position w:val="0"/>
@@ -5057,6 +5193,7 @@
       <w:r>
         <w:rPr>
           <w:rFonts w:ascii="Calibri" w:hAnsi="Calibri" w:cs="Calibri" w:eastAsia="Calibri"/>
+          <w:strike w:val="true"/>
           <w:color w:val="auto"/>
           <w:spacing w:val="0"/>
           <w:position w:val="0"/>
@@ -5077,16 +5214,18 @@
         <w:jc w:val="left"/>
         <w:rPr>
           <w:rFonts w:ascii="Calibri" w:hAnsi="Calibri" w:cs="Calibri" w:eastAsia="Calibri"/>
-          <w:color w:val="auto"/>
-          <w:spacing w:val="0"/>
-          <w:position w:val="0"/>
-          <w:sz w:val="24"/>
-          <w:shd w:fill="auto" w:val="clear"/>
-        </w:rPr>
-      </w:pPr>
-      <w:r>
-        <w:rPr>
-          <w:rFonts w:ascii="Calibri" w:hAnsi="Calibri" w:cs="Calibri" w:eastAsia="Calibri"/>
+          <w:strike w:val="true"/>
+          <w:color w:val="auto"/>
+          <w:spacing w:val="0"/>
+          <w:position w:val="0"/>
+          <w:sz w:val="24"/>
+          <w:shd w:fill="auto" w:val="clear"/>
+        </w:rPr>
+      </w:pPr>
+      <w:r>
+        <w:rPr>
+          <w:rFonts w:ascii="Calibri" w:hAnsi="Calibri" w:cs="Calibri" w:eastAsia="Calibri"/>
+          <w:strike w:val="true"/>
           <w:color w:val="auto"/>
           <w:spacing w:val="0"/>
           <w:position w:val="0"/>
@@ -5098,6 +5237,7 @@
       <w:r>
         <w:rPr>
           <w:rFonts w:ascii="Calibri" w:hAnsi="Calibri" w:cs="Calibri" w:eastAsia="Calibri"/>
+          <w:strike w:val="true"/>
           <w:color w:val="auto"/>
           <w:spacing w:val="0"/>
           <w:position w:val="0"/>
@@ -5118,16 +5258,18 @@
         <w:jc w:val="left"/>
         <w:rPr>
           <w:rFonts w:ascii="Calibri" w:hAnsi="Calibri" w:cs="Calibri" w:eastAsia="Calibri"/>
-          <w:color w:val="auto"/>
-          <w:spacing w:val="0"/>
-          <w:position w:val="0"/>
-          <w:sz w:val="24"/>
-          <w:shd w:fill="auto" w:val="clear"/>
-        </w:rPr>
-      </w:pPr>
-      <w:r>
-        <w:rPr>
-          <w:rFonts w:ascii="Calibri" w:hAnsi="Calibri" w:cs="Calibri" w:eastAsia="Calibri"/>
+          <w:strike w:val="true"/>
+          <w:color w:val="auto"/>
+          <w:spacing w:val="0"/>
+          <w:position w:val="0"/>
+          <w:sz w:val="24"/>
+          <w:shd w:fill="auto" w:val="clear"/>
+        </w:rPr>
+      </w:pPr>
+      <w:r>
+        <w:rPr>
+          <w:rFonts w:ascii="Calibri" w:hAnsi="Calibri" w:cs="Calibri" w:eastAsia="Calibri"/>
+          <w:strike w:val="true"/>
           <w:color w:val="auto"/>
           <w:spacing w:val="0"/>
           <w:position w:val="0"/>
@@ -5139,6 +5281,7 @@
       <w:r>
         <w:rPr>
           <w:rFonts w:ascii="Calibri" w:hAnsi="Calibri" w:cs="Calibri" w:eastAsia="Calibri"/>
+          <w:strike w:val="true"/>
           <w:color w:val="auto"/>
           <w:spacing w:val="0"/>
           <w:position w:val="0"/>
@@ -5159,16 +5302,18 @@
         <w:jc w:val="left"/>
         <w:rPr>
           <w:rFonts w:ascii="Calibri" w:hAnsi="Calibri" w:cs="Calibri" w:eastAsia="Calibri"/>
-          <w:color w:val="auto"/>
-          <w:spacing w:val="0"/>
-          <w:position w:val="0"/>
-          <w:sz w:val="24"/>
-          <w:shd w:fill="auto" w:val="clear"/>
-        </w:rPr>
-      </w:pPr>
-      <w:r>
-        <w:rPr>
-          <w:rFonts w:ascii="Calibri" w:hAnsi="Calibri" w:cs="Calibri" w:eastAsia="Calibri"/>
+          <w:strike w:val="true"/>
+          <w:color w:val="auto"/>
+          <w:spacing w:val="0"/>
+          <w:position w:val="0"/>
+          <w:sz w:val="24"/>
+          <w:shd w:fill="auto" w:val="clear"/>
+        </w:rPr>
+      </w:pPr>
+      <w:r>
+        <w:rPr>
+          <w:rFonts w:ascii="Calibri" w:hAnsi="Calibri" w:cs="Calibri" w:eastAsia="Calibri"/>
+          <w:strike w:val="true"/>
           <w:color w:val="auto"/>
           <w:spacing w:val="0"/>
           <w:position w:val="0"/>
@@ -5180,6 +5325,7 @@
       <w:r>
         <w:rPr>
           <w:rFonts w:ascii="Calibri" w:hAnsi="Calibri" w:cs="Calibri" w:eastAsia="Calibri"/>
+          <w:strike w:val="true"/>
           <w:color w:val="auto"/>
           <w:spacing w:val="0"/>
           <w:position w:val="0"/>
@@ -5200,16 +5346,18 @@
         <w:jc w:val="left"/>
         <w:rPr>
           <w:rFonts w:ascii="Calibri" w:hAnsi="Calibri" w:cs="Calibri" w:eastAsia="Calibri"/>
-          <w:color w:val="auto"/>
-          <w:spacing w:val="0"/>
-          <w:position w:val="0"/>
-          <w:sz w:val="24"/>
-          <w:shd w:fill="auto" w:val="clear"/>
-        </w:rPr>
-      </w:pPr>
-      <w:r>
-        <w:rPr>
-          <w:rFonts w:ascii="Calibri" w:hAnsi="Calibri" w:cs="Calibri" w:eastAsia="Calibri"/>
+          <w:strike w:val="true"/>
+          <w:color w:val="auto"/>
+          <w:spacing w:val="0"/>
+          <w:position w:val="0"/>
+          <w:sz w:val="24"/>
+          <w:shd w:fill="auto" w:val="clear"/>
+        </w:rPr>
+      </w:pPr>
+      <w:r>
+        <w:rPr>
+          <w:rFonts w:ascii="Calibri" w:hAnsi="Calibri" w:cs="Calibri" w:eastAsia="Calibri"/>
+          <w:strike w:val="true"/>
           <w:color w:val="auto"/>
           <w:spacing w:val="0"/>
           <w:position w:val="0"/>
@@ -5221,6 +5369,7 @@
       <w:r>
         <w:rPr>
           <w:rFonts w:ascii="Calibri" w:hAnsi="Calibri" w:cs="Calibri" w:eastAsia="Calibri"/>
+          <w:strike w:val="true"/>
           <w:color w:val="auto"/>
           <w:spacing w:val="0"/>
           <w:position w:val="0"/>
@@ -5241,16 +5390,18 @@
         <w:jc w:val="left"/>
         <w:rPr>
           <w:rFonts w:ascii="Calibri" w:hAnsi="Calibri" w:cs="Calibri" w:eastAsia="Calibri"/>
-          <w:color w:val="auto"/>
-          <w:spacing w:val="0"/>
-          <w:position w:val="0"/>
-          <w:sz w:val="24"/>
-          <w:shd w:fill="auto" w:val="clear"/>
-        </w:rPr>
-      </w:pPr>
-      <w:r>
-        <w:rPr>
-          <w:rFonts w:ascii="Calibri" w:hAnsi="Calibri" w:cs="Calibri" w:eastAsia="Calibri"/>
+          <w:strike w:val="true"/>
+          <w:color w:val="auto"/>
+          <w:spacing w:val="0"/>
+          <w:position w:val="0"/>
+          <w:sz w:val="24"/>
+          <w:shd w:fill="auto" w:val="clear"/>
+        </w:rPr>
+      </w:pPr>
+      <w:r>
+        <w:rPr>
+          <w:rFonts w:ascii="Calibri" w:hAnsi="Calibri" w:cs="Calibri" w:eastAsia="Calibri"/>
+          <w:strike w:val="true"/>
           <w:color w:val="auto"/>
           <w:spacing w:val="0"/>
           <w:position w:val="0"/>
@@ -5262,6 +5413,7 @@
       <w:r>
         <w:rPr>
           <w:rFonts w:ascii="Calibri" w:hAnsi="Calibri" w:cs="Calibri" w:eastAsia="Calibri"/>
+          <w:strike w:val="true"/>
           <w:color w:val="auto"/>
           <w:spacing w:val="0"/>
           <w:position w:val="0"/>
@@ -5285,28 +5437,6 @@
           <w:shd w:fill="auto" w:val="clear"/>
         </w:rPr>
       </w:pPr>
-      <w:r>
-        <w:rPr>
-          <w:rFonts w:ascii="Calibri" w:hAnsi="Calibri" w:cs="Calibri" w:eastAsia="Calibri"/>
-          <w:color w:val="auto"/>
-          <w:spacing w:val="0"/>
-          <w:position w:val="0"/>
-          <w:sz w:val="24"/>
-          <w:shd w:fill="auto" w:val="clear"/>
-        </w:rPr>
-        <w:t xml:space="preserve">Za</w:t>
-      </w:r>
-      <w:r>
-        <w:rPr>
-          <w:rFonts w:ascii="Calibri" w:hAnsi="Calibri" w:cs="Calibri" w:eastAsia="Calibri"/>
-          <w:color w:val="auto"/>
-          <w:spacing w:val="0"/>
-          <w:position w:val="0"/>
-          <w:sz w:val="24"/>
-          <w:shd w:fill="auto" w:val="clear"/>
-        </w:rPr>
-        <w:t xml:space="preserve">łożyliśmy, że admin może jedynie usuwać użytkownika.</w:t>
-      </w:r>
     </w:p>
     <w:p>
       <w:pPr>
@@ -5315,13 +5445,38 @@
         <w:jc w:val="left"/>
         <w:rPr>
           <w:rFonts w:ascii="Calibri" w:hAnsi="Calibri" w:cs="Calibri" w:eastAsia="Calibri"/>
-          <w:color w:val="auto"/>
-          <w:spacing w:val="0"/>
-          <w:position w:val="0"/>
-          <w:sz w:val="24"/>
-          <w:shd w:fill="auto" w:val="clear"/>
-        </w:rPr>
-      </w:pPr>
+          <w:b/>
+          <w:color w:val="auto"/>
+          <w:spacing w:val="0"/>
+          <w:position w:val="0"/>
+          <w:sz w:val="24"/>
+          <w:shd w:fill="auto" w:val="clear"/>
+        </w:rPr>
+      </w:pPr>
+      <w:r>
+        <w:rPr>
+          <w:rFonts w:ascii="Calibri" w:hAnsi="Calibri" w:cs="Calibri" w:eastAsia="Calibri"/>
+          <w:b/>
+          <w:color w:val="auto"/>
+          <w:spacing w:val="0"/>
+          <w:position w:val="0"/>
+          <w:sz w:val="24"/>
+          <w:shd w:fill="auto" w:val="clear"/>
+        </w:rPr>
+        <w:t xml:space="preserve">Strona zarz</w:t>
+      </w:r>
+      <w:r>
+        <w:rPr>
+          <w:rFonts w:ascii="Calibri" w:hAnsi="Calibri" w:cs="Calibri" w:eastAsia="Calibri"/>
+          <w:b/>
+          <w:color w:val="auto"/>
+          <w:spacing w:val="0"/>
+          <w:position w:val="0"/>
+          <w:sz w:val="24"/>
+          <w:shd w:fill="auto" w:val="clear"/>
+        </w:rPr>
+        <w:t xml:space="preserve">ądzania zamówieniami – orderspanel.php</w:t>
+      </w:r>
     </w:p>
     <w:p>
       <w:pPr>
@@ -5330,46 +5485,6 @@
         <w:jc w:val="left"/>
         <w:rPr>
           <w:rFonts w:ascii="Calibri" w:hAnsi="Calibri" w:cs="Calibri" w:eastAsia="Calibri"/>
-          <w:b/>
-          <w:color w:val="auto"/>
-          <w:spacing w:val="0"/>
-          <w:position w:val="0"/>
-          <w:sz w:val="24"/>
-          <w:shd w:fill="auto" w:val="clear"/>
-        </w:rPr>
-      </w:pPr>
-      <w:r>
-        <w:rPr>
-          <w:rFonts w:ascii="Calibri" w:hAnsi="Calibri" w:cs="Calibri" w:eastAsia="Calibri"/>
-          <w:b/>
-          <w:color w:val="auto"/>
-          <w:spacing w:val="0"/>
-          <w:position w:val="0"/>
-          <w:sz w:val="24"/>
-          <w:shd w:fill="auto" w:val="clear"/>
-        </w:rPr>
-        <w:t xml:space="preserve">Strona zarz</w:t>
-      </w:r>
-      <w:r>
-        <w:rPr>
-          <w:rFonts w:ascii="Calibri" w:hAnsi="Calibri" w:cs="Calibri" w:eastAsia="Calibri"/>
-          <w:b/>
-          <w:color w:val="auto"/>
-          <w:spacing w:val="0"/>
-          <w:position w:val="0"/>
-          <w:sz w:val="24"/>
-          <w:shd w:fill="auto" w:val="clear"/>
-        </w:rPr>
-        <w:t xml:space="preserve">ądzania zamówieniami – orderspanel.php</w:t>
-      </w:r>
-    </w:p>
-    <w:p>
-      <w:pPr>
-        <w:spacing w:before="0" w:after="0" w:line="276"/>
-        <w:ind w:right="0" w:left="0" w:firstLine="0"/>
-        <w:jc w:val="left"/>
-        <w:rPr>
-          <w:rFonts w:ascii="Calibri" w:hAnsi="Calibri" w:cs="Calibri" w:eastAsia="Calibri"/>
           <w:color w:val="auto"/>
           <w:spacing w:val="0"/>
           <w:position w:val="0"/>
@@ -5493,16 +5608,18 @@
         <w:jc w:val="left"/>
         <w:rPr>
           <w:rFonts w:ascii="Calibri" w:hAnsi="Calibri" w:cs="Calibri" w:eastAsia="Calibri"/>
-          <w:color w:val="auto"/>
-          <w:spacing w:val="0"/>
-          <w:position w:val="0"/>
-          <w:sz w:val="24"/>
-          <w:shd w:fill="auto" w:val="clear"/>
-        </w:rPr>
-      </w:pPr>
-      <w:r>
-        <w:rPr>
-          <w:rFonts w:ascii="Calibri" w:hAnsi="Calibri" w:cs="Calibri" w:eastAsia="Calibri"/>
+          <w:strike w:val="true"/>
+          <w:color w:val="auto"/>
+          <w:spacing w:val="0"/>
+          <w:position w:val="0"/>
+          <w:sz w:val="24"/>
+          <w:shd w:fill="auto" w:val="clear"/>
+        </w:rPr>
+      </w:pPr>
+      <w:r>
+        <w:rPr>
+          <w:rFonts w:ascii="Calibri" w:hAnsi="Calibri" w:cs="Calibri" w:eastAsia="Calibri"/>
+          <w:strike w:val="true"/>
           <w:color w:val="auto"/>
           <w:spacing w:val="0"/>
           <w:position w:val="0"/>
@@ -5523,16 +5640,18 @@
         <w:jc w:val="left"/>
         <w:rPr>
           <w:rFonts w:ascii="Calibri" w:hAnsi="Calibri" w:cs="Calibri" w:eastAsia="Calibri"/>
-          <w:color w:val="auto"/>
-          <w:spacing w:val="0"/>
-          <w:position w:val="0"/>
-          <w:sz w:val="24"/>
-          <w:shd w:fill="auto" w:val="clear"/>
-        </w:rPr>
-      </w:pPr>
-      <w:r>
-        <w:rPr>
-          <w:rFonts w:ascii="Calibri" w:hAnsi="Calibri" w:cs="Calibri" w:eastAsia="Calibri"/>
+          <w:strike w:val="true"/>
+          <w:color w:val="auto"/>
+          <w:spacing w:val="0"/>
+          <w:position w:val="0"/>
+          <w:sz w:val="24"/>
+          <w:shd w:fill="auto" w:val="clear"/>
+        </w:rPr>
+      </w:pPr>
+      <w:r>
+        <w:rPr>
+          <w:rFonts w:ascii="Calibri" w:hAnsi="Calibri" w:cs="Calibri" w:eastAsia="Calibri"/>
+          <w:strike w:val="true"/>
           <w:color w:val="auto"/>
           <w:spacing w:val="0"/>
           <w:position w:val="0"/>
@@ -5553,16 +5672,18 @@
         <w:jc w:val="left"/>
         <w:rPr>
           <w:rFonts w:ascii="Calibri" w:hAnsi="Calibri" w:cs="Calibri" w:eastAsia="Calibri"/>
-          <w:color w:val="auto"/>
-          <w:spacing w:val="0"/>
-          <w:position w:val="0"/>
-          <w:sz w:val="24"/>
-          <w:shd w:fill="auto" w:val="clear"/>
-        </w:rPr>
-      </w:pPr>
-      <w:r>
-        <w:rPr>
-          <w:rFonts w:ascii="Calibri" w:hAnsi="Calibri" w:cs="Calibri" w:eastAsia="Calibri"/>
+          <w:strike w:val="true"/>
+          <w:color w:val="auto"/>
+          <w:spacing w:val="0"/>
+          <w:position w:val="0"/>
+          <w:sz w:val="24"/>
+          <w:shd w:fill="auto" w:val="clear"/>
+        </w:rPr>
+      </w:pPr>
+      <w:r>
+        <w:rPr>
+          <w:rFonts w:ascii="Calibri" w:hAnsi="Calibri" w:cs="Calibri" w:eastAsia="Calibri"/>
+          <w:strike w:val="true"/>
           <w:color w:val="auto"/>
           <w:spacing w:val="0"/>
           <w:position w:val="0"/>
@@ -5593,6 +5714,7 @@
       <w:r>
         <w:rPr>
           <w:rFonts w:ascii="Calibri" w:hAnsi="Calibri" w:cs="Calibri" w:eastAsia="Calibri"/>
+          <w:strike w:val="true"/>
           <w:color w:val="auto"/>
           <w:spacing w:val="0"/>
           <w:position w:val="0"/>
@@ -5604,6 +5726,7 @@
       <w:r>
         <w:rPr>
           <w:rFonts w:ascii="Calibri" w:hAnsi="Calibri" w:cs="Calibri" w:eastAsia="Calibri"/>
+          <w:strike w:val="true"/>
           <w:color w:val="auto"/>
           <w:spacing w:val="0"/>
           <w:position w:val="0"/>
@@ -5665,16 +5788,18 @@
         <w:jc w:val="left"/>
         <w:rPr>
           <w:rFonts w:ascii="Calibri" w:hAnsi="Calibri" w:cs="Calibri" w:eastAsia="Calibri"/>
-          <w:color w:val="auto"/>
-          <w:spacing w:val="0"/>
-          <w:position w:val="0"/>
-          <w:sz w:val="24"/>
-          <w:shd w:fill="auto" w:val="clear"/>
-        </w:rPr>
-      </w:pPr>
-      <w:r>
-        <w:rPr>
-          <w:rFonts w:ascii="Calibri" w:hAnsi="Calibri" w:cs="Calibri" w:eastAsia="Calibri"/>
+          <w:strike w:val="true"/>
+          <w:color w:val="auto"/>
+          <w:spacing w:val="0"/>
+          <w:position w:val="0"/>
+          <w:sz w:val="24"/>
+          <w:shd w:fill="auto" w:val="clear"/>
+        </w:rPr>
+      </w:pPr>
+      <w:r>
+        <w:rPr>
+          <w:rFonts w:ascii="Calibri" w:hAnsi="Calibri" w:cs="Calibri" w:eastAsia="Calibri"/>
+          <w:strike w:val="true"/>
           <w:color w:val="auto"/>
           <w:spacing w:val="0"/>
           <w:position w:val="0"/>
@@ -5686,6 +5811,7 @@
       <w:r>
         <w:rPr>
           <w:rFonts w:ascii="Calibri" w:hAnsi="Calibri" w:cs="Calibri" w:eastAsia="Calibri"/>
+          <w:strike w:val="true"/>
           <w:color w:val="auto"/>
           <w:spacing w:val="0"/>
           <w:position w:val="0"/>
@@ -5706,16 +5832,18 @@
         <w:jc w:val="left"/>
         <w:rPr>
           <w:rFonts w:ascii="Calibri" w:hAnsi="Calibri" w:cs="Calibri" w:eastAsia="Calibri"/>
-          <w:color w:val="auto"/>
-          <w:spacing w:val="0"/>
-          <w:position w:val="0"/>
-          <w:sz w:val="24"/>
-          <w:shd w:fill="auto" w:val="clear"/>
-        </w:rPr>
-      </w:pPr>
-      <w:r>
-        <w:rPr>
-          <w:rFonts w:ascii="Calibri" w:hAnsi="Calibri" w:cs="Calibri" w:eastAsia="Calibri"/>
+          <w:strike w:val="true"/>
+          <w:color w:val="auto"/>
+          <w:spacing w:val="0"/>
+          <w:position w:val="0"/>
+          <w:sz w:val="24"/>
+          <w:shd w:fill="auto" w:val="clear"/>
+        </w:rPr>
+      </w:pPr>
+      <w:r>
+        <w:rPr>
+          <w:rFonts w:ascii="Calibri" w:hAnsi="Calibri" w:cs="Calibri" w:eastAsia="Calibri"/>
+          <w:strike w:val="true"/>
           <w:color w:val="auto"/>
           <w:spacing w:val="0"/>
           <w:position w:val="0"/>
@@ -5727,6 +5855,7 @@
       <w:r>
         <w:rPr>
           <w:rFonts w:ascii="Calibri" w:hAnsi="Calibri" w:cs="Calibri" w:eastAsia="Calibri"/>
+          <w:strike w:val="true"/>
           <w:color w:val="auto"/>
           <w:spacing w:val="0"/>
           <w:position w:val="0"/>
@@ -5747,16 +5876,18 @@
         <w:jc w:val="left"/>
         <w:rPr>
           <w:rFonts w:ascii="Calibri" w:hAnsi="Calibri" w:cs="Calibri" w:eastAsia="Calibri"/>
-          <w:color w:val="auto"/>
-          <w:spacing w:val="0"/>
-          <w:position w:val="0"/>
-          <w:sz w:val="24"/>
-          <w:shd w:fill="auto" w:val="clear"/>
-        </w:rPr>
-      </w:pPr>
-      <w:r>
-        <w:rPr>
-          <w:rFonts w:ascii="Calibri" w:hAnsi="Calibri" w:cs="Calibri" w:eastAsia="Calibri"/>
+          <w:strike w:val="true"/>
+          <w:color w:val="auto"/>
+          <w:spacing w:val="0"/>
+          <w:position w:val="0"/>
+          <w:sz w:val="24"/>
+          <w:shd w:fill="auto" w:val="clear"/>
+        </w:rPr>
+      </w:pPr>
+      <w:r>
+        <w:rPr>
+          <w:rFonts w:ascii="Calibri" w:hAnsi="Calibri" w:cs="Calibri" w:eastAsia="Calibri"/>
+          <w:strike w:val="true"/>
           <w:color w:val="auto"/>
           <w:spacing w:val="0"/>
           <w:position w:val="0"/>
@@ -5768,6 +5899,7 @@
       <w:r>
         <w:rPr>
           <w:rFonts w:ascii="Calibri" w:hAnsi="Calibri" w:cs="Calibri" w:eastAsia="Calibri"/>
+          <w:strike w:val="true"/>
           <w:color w:val="auto"/>
           <w:spacing w:val="0"/>
           <w:position w:val="0"/>
@@ -5788,16 +5920,18 @@
         <w:jc w:val="left"/>
         <w:rPr>
           <w:rFonts w:ascii="Calibri" w:hAnsi="Calibri" w:cs="Calibri" w:eastAsia="Calibri"/>
-          <w:color w:val="auto"/>
-          <w:spacing w:val="0"/>
-          <w:position w:val="0"/>
-          <w:sz w:val="24"/>
-          <w:shd w:fill="auto" w:val="clear"/>
-        </w:rPr>
-      </w:pPr>
-      <w:r>
-        <w:rPr>
-          <w:rFonts w:ascii="Calibri" w:hAnsi="Calibri" w:cs="Calibri" w:eastAsia="Calibri"/>
+          <w:strike w:val="true"/>
+          <w:color w:val="auto"/>
+          <w:spacing w:val="0"/>
+          <w:position w:val="0"/>
+          <w:sz w:val="24"/>
+          <w:shd w:fill="auto" w:val="clear"/>
+        </w:rPr>
+      </w:pPr>
+      <w:r>
+        <w:rPr>
+          <w:rFonts w:ascii="Calibri" w:hAnsi="Calibri" w:cs="Calibri" w:eastAsia="Calibri"/>
+          <w:strike w:val="true"/>
           <w:color w:val="auto"/>
           <w:spacing w:val="0"/>
           <w:position w:val="0"/>
@@ -5809,6 +5943,7 @@
       <w:r>
         <w:rPr>
           <w:rFonts w:ascii="Calibri" w:hAnsi="Calibri" w:cs="Calibri" w:eastAsia="Calibri"/>
+          <w:strike w:val="true"/>
           <w:color w:val="auto"/>
           <w:spacing w:val="0"/>
           <w:position w:val="0"/>
@@ -5829,16 +5964,18 @@
         <w:jc w:val="left"/>
         <w:rPr>
           <w:rFonts w:ascii="Calibri" w:hAnsi="Calibri" w:cs="Calibri" w:eastAsia="Calibri"/>
-          <w:color w:val="auto"/>
-          <w:spacing w:val="0"/>
-          <w:position w:val="0"/>
-          <w:sz w:val="24"/>
-          <w:shd w:fill="auto" w:val="clear"/>
-        </w:rPr>
-      </w:pPr>
-      <w:r>
-        <w:rPr>
-          <w:rFonts w:ascii="Calibri" w:hAnsi="Calibri" w:cs="Calibri" w:eastAsia="Calibri"/>
+          <w:strike w:val="true"/>
+          <w:color w:val="auto"/>
+          <w:spacing w:val="0"/>
+          <w:position w:val="0"/>
+          <w:sz w:val="24"/>
+          <w:shd w:fill="auto" w:val="clear"/>
+        </w:rPr>
+      </w:pPr>
+      <w:r>
+        <w:rPr>
+          <w:rFonts w:ascii="Calibri" w:hAnsi="Calibri" w:cs="Calibri" w:eastAsia="Calibri"/>
+          <w:strike w:val="true"/>
           <w:color w:val="auto"/>
           <w:spacing w:val="0"/>
           <w:position w:val="0"/>
@@ -5850,6 +5987,7 @@
       <w:r>
         <w:rPr>
           <w:rFonts w:ascii="Calibri" w:hAnsi="Calibri" w:cs="Calibri" w:eastAsia="Calibri"/>
+          <w:strike w:val="true"/>
           <w:color w:val="auto"/>
           <w:spacing w:val="0"/>
           <w:position w:val="0"/>
@@ -5880,6 +6018,7 @@
       <w:r>
         <w:rPr>
           <w:rFonts w:ascii="Calibri" w:hAnsi="Calibri" w:cs="Calibri" w:eastAsia="Calibri"/>
+          <w:strike w:val="true"/>
           <w:color w:val="auto"/>
           <w:spacing w:val="0"/>
           <w:position w:val="0"/>
@@ -5891,6 +6030,7 @@
       <w:r>
         <w:rPr>
           <w:rFonts w:ascii="Calibri" w:hAnsi="Calibri" w:cs="Calibri" w:eastAsia="Calibri"/>
+          <w:strike w:val="true"/>
           <w:color w:val="auto"/>
           <w:spacing w:val="0"/>
           <w:position w:val="0"/>
@@ -5899,6 +6039,36 @@
         </w:rPr>
         <w:t xml:space="preserve">żej, ale same zamówienia zrealizowane (czyli bez linku)</w:t>
       </w:r>
+    </w:p>
+    <w:p>
+      <w:pPr>
+        <w:spacing w:before="0" w:after="0" w:line="276"/>
+        <w:ind w:right="0" w:left="1080" w:firstLine="0"/>
+        <w:jc w:val="left"/>
+        <w:rPr>
+          <w:rFonts w:ascii="Calibri" w:hAnsi="Calibri" w:cs="Calibri" w:eastAsia="Calibri"/>
+          <w:color w:val="auto"/>
+          <w:spacing w:val="0"/>
+          <w:position w:val="0"/>
+          <w:sz w:val="24"/>
+          <w:shd w:fill="auto" w:val="clear"/>
+        </w:rPr>
+      </w:pPr>
+    </w:p>
+    <w:p>
+      <w:pPr>
+        <w:spacing w:before="0" w:after="0" w:line="276"/>
+        <w:ind w:right="0" w:left="1080" w:firstLine="0"/>
+        <w:jc w:val="left"/>
+        <w:rPr>
+          <w:rFonts w:ascii="Calibri" w:hAnsi="Calibri" w:cs="Calibri" w:eastAsia="Calibri"/>
+          <w:color w:val="auto"/>
+          <w:spacing w:val="0"/>
+          <w:position w:val="0"/>
+          <w:sz w:val="24"/>
+          <w:shd w:fill="auto" w:val="clear"/>
+        </w:rPr>
+      </w:pPr>
     </w:p>
     <w:p>
       <w:pPr>

</xml_diff>

<commit_message>
Adding basket and options to change order status
</commit_message>
<xml_diff>
--- a/Dokumentacja InternetShop.docx
+++ b/Dokumentacja InternetShop.docx
@@ -3168,16 +3168,18 @@
         <w:jc w:val="left"/>
         <w:rPr>
           <w:rFonts w:ascii="Calibri" w:hAnsi="Calibri" w:cs="Calibri" w:eastAsia="Calibri"/>
-          <w:color w:val="auto"/>
-          <w:spacing w:val="0"/>
-          <w:position w:val="0"/>
-          <w:sz w:val="24"/>
-          <w:shd w:fill="auto" w:val="clear"/>
-        </w:rPr>
-      </w:pPr>
-      <w:r>
-        <w:rPr>
-          <w:rFonts w:ascii="Calibri" w:hAnsi="Calibri" w:cs="Calibri" w:eastAsia="Calibri"/>
+          <w:strike w:val="true"/>
+          <w:color w:val="auto"/>
+          <w:spacing w:val="0"/>
+          <w:position w:val="0"/>
+          <w:sz w:val="24"/>
+          <w:shd w:fill="auto" w:val="clear"/>
+        </w:rPr>
+      </w:pPr>
+      <w:r>
+        <w:rPr>
+          <w:rFonts w:ascii="Calibri" w:hAnsi="Calibri" w:cs="Calibri" w:eastAsia="Calibri"/>
+          <w:strike w:val="true"/>
           <w:color w:val="auto"/>
           <w:spacing w:val="0"/>
           <w:position w:val="0"/>
@@ -3189,6 +3191,7 @@
       <w:r>
         <w:rPr>
           <w:rFonts w:ascii="Calibri" w:hAnsi="Calibri" w:cs="Calibri" w:eastAsia="Calibri"/>
+          <w:strike w:val="true"/>
           <w:color w:val="auto"/>
           <w:spacing w:val="0"/>
           <w:position w:val="0"/>
@@ -3209,16 +3212,18 @@
         <w:jc w:val="left"/>
         <w:rPr>
           <w:rFonts w:ascii="Calibri" w:hAnsi="Calibri" w:cs="Calibri" w:eastAsia="Calibri"/>
-          <w:color w:val="auto"/>
-          <w:spacing w:val="0"/>
-          <w:position w:val="0"/>
-          <w:sz w:val="24"/>
-          <w:shd w:fill="auto" w:val="clear"/>
-        </w:rPr>
-      </w:pPr>
-      <w:r>
-        <w:rPr>
-          <w:rFonts w:ascii="Calibri" w:hAnsi="Calibri" w:cs="Calibri" w:eastAsia="Calibri"/>
+          <w:strike w:val="true"/>
+          <w:color w:val="auto"/>
+          <w:spacing w:val="0"/>
+          <w:position w:val="0"/>
+          <w:sz w:val="24"/>
+          <w:shd w:fill="auto" w:val="clear"/>
+        </w:rPr>
+      </w:pPr>
+      <w:r>
+        <w:rPr>
+          <w:rFonts w:ascii="Calibri" w:hAnsi="Calibri" w:cs="Calibri" w:eastAsia="Calibri"/>
+          <w:strike w:val="true"/>
           <w:color w:val="auto"/>
           <w:spacing w:val="0"/>
           <w:position w:val="0"/>
@@ -3230,6 +3235,7 @@
       <w:r>
         <w:rPr>
           <w:rFonts w:ascii="Calibri" w:hAnsi="Calibri" w:cs="Calibri" w:eastAsia="Calibri"/>
+          <w:strike w:val="true"/>
           <w:color w:val="auto"/>
           <w:spacing w:val="0"/>
           <w:position w:val="0"/>
@@ -3250,16 +3256,18 @@
         <w:jc w:val="left"/>
         <w:rPr>
           <w:rFonts w:ascii="Calibri" w:hAnsi="Calibri" w:cs="Calibri" w:eastAsia="Calibri"/>
-          <w:color w:val="auto"/>
-          <w:spacing w:val="0"/>
-          <w:position w:val="0"/>
-          <w:sz w:val="24"/>
-          <w:shd w:fill="auto" w:val="clear"/>
-        </w:rPr>
-      </w:pPr>
-      <w:r>
-        <w:rPr>
-          <w:rFonts w:ascii="Calibri" w:hAnsi="Calibri" w:cs="Calibri" w:eastAsia="Calibri"/>
+          <w:strike w:val="true"/>
+          <w:color w:val="auto"/>
+          <w:spacing w:val="0"/>
+          <w:position w:val="0"/>
+          <w:sz w:val="24"/>
+          <w:shd w:fill="auto" w:val="clear"/>
+        </w:rPr>
+      </w:pPr>
+      <w:r>
+        <w:rPr>
+          <w:rFonts w:ascii="Calibri" w:hAnsi="Calibri" w:cs="Calibri" w:eastAsia="Calibri"/>
+          <w:strike w:val="true"/>
           <w:color w:val="auto"/>
           <w:spacing w:val="0"/>
           <w:position w:val="0"/>
@@ -3271,6 +3279,7 @@
       <w:r>
         <w:rPr>
           <w:rFonts w:ascii="Calibri" w:hAnsi="Calibri" w:cs="Calibri" w:eastAsia="Calibri"/>
+          <w:strike w:val="true"/>
           <w:color w:val="auto"/>
           <w:spacing w:val="0"/>
           <w:position w:val="0"/>
@@ -3291,16 +3300,18 @@
         <w:jc w:val="left"/>
         <w:rPr>
           <w:rFonts w:ascii="Calibri" w:hAnsi="Calibri" w:cs="Calibri" w:eastAsia="Calibri"/>
-          <w:color w:val="auto"/>
-          <w:spacing w:val="0"/>
-          <w:position w:val="0"/>
-          <w:sz w:val="24"/>
-          <w:shd w:fill="auto" w:val="clear"/>
-        </w:rPr>
-      </w:pPr>
-      <w:r>
-        <w:rPr>
-          <w:rFonts w:ascii="Calibri" w:hAnsi="Calibri" w:cs="Calibri" w:eastAsia="Calibri"/>
+          <w:strike w:val="true"/>
+          <w:color w:val="auto"/>
+          <w:spacing w:val="0"/>
+          <w:position w:val="0"/>
+          <w:sz w:val="24"/>
+          <w:shd w:fill="auto" w:val="clear"/>
+        </w:rPr>
+      </w:pPr>
+      <w:r>
+        <w:rPr>
+          <w:rFonts w:ascii="Calibri" w:hAnsi="Calibri" w:cs="Calibri" w:eastAsia="Calibri"/>
+          <w:strike w:val="true"/>
           <w:color w:val="auto"/>
           <w:spacing w:val="0"/>
           <w:position w:val="0"/>
@@ -3312,6 +3323,7 @@
       <w:r>
         <w:rPr>
           <w:rFonts w:ascii="Calibri" w:hAnsi="Calibri" w:cs="Calibri" w:eastAsia="Calibri"/>
+          <w:strike w:val="true"/>
           <w:color w:val="auto"/>
           <w:spacing w:val="0"/>
           <w:position w:val="0"/>
@@ -3332,16 +3344,18 @@
         <w:jc w:val="left"/>
         <w:rPr>
           <w:rFonts w:ascii="Calibri" w:hAnsi="Calibri" w:cs="Calibri" w:eastAsia="Calibri"/>
-          <w:color w:val="auto"/>
-          <w:spacing w:val="0"/>
-          <w:position w:val="0"/>
-          <w:sz w:val="24"/>
-          <w:shd w:fill="auto" w:val="clear"/>
-        </w:rPr>
-      </w:pPr>
-      <w:r>
-        <w:rPr>
-          <w:rFonts w:ascii="Calibri" w:hAnsi="Calibri" w:cs="Calibri" w:eastAsia="Calibri"/>
+          <w:strike w:val="true"/>
+          <w:color w:val="auto"/>
+          <w:spacing w:val="0"/>
+          <w:position w:val="0"/>
+          <w:sz w:val="24"/>
+          <w:shd w:fill="auto" w:val="clear"/>
+        </w:rPr>
+      </w:pPr>
+      <w:r>
+        <w:rPr>
+          <w:rFonts w:ascii="Calibri" w:hAnsi="Calibri" w:cs="Calibri" w:eastAsia="Calibri"/>
+          <w:strike w:val="true"/>
           <w:color w:val="auto"/>
           <w:spacing w:val="0"/>
           <w:position w:val="0"/>
@@ -3353,6 +3367,7 @@
       <w:r>
         <w:rPr>
           <w:rFonts w:ascii="Calibri" w:hAnsi="Calibri" w:cs="Calibri" w:eastAsia="Calibri"/>
+          <w:strike w:val="true"/>
           <w:color w:val="auto"/>
           <w:spacing w:val="0"/>
           <w:position w:val="0"/>
@@ -3383,6 +3398,7 @@
       <w:r>
         <w:rPr>
           <w:rFonts w:ascii="Calibri" w:hAnsi="Calibri" w:cs="Calibri" w:eastAsia="Calibri"/>
+          <w:strike w:val="true"/>
           <w:color w:val="auto"/>
           <w:spacing w:val="0"/>
           <w:position w:val="0"/>
@@ -3394,6 +3410,7 @@
       <w:r>
         <w:rPr>
           <w:rFonts w:ascii="Calibri" w:hAnsi="Calibri" w:cs="Calibri" w:eastAsia="Calibri"/>
+          <w:strike w:val="true"/>
           <w:color w:val="auto"/>
           <w:spacing w:val="0"/>
           <w:position w:val="0"/>
@@ -3424,6 +3441,7 @@
       <w:r>
         <w:rPr>
           <w:rFonts w:ascii="Calibri" w:hAnsi="Calibri" w:cs="Calibri" w:eastAsia="Calibri"/>
+          <w:strike w:val="true"/>
           <w:color w:val="auto"/>
           <w:spacing w:val="0"/>
           <w:position w:val="0"/>
@@ -3444,16 +3462,18 @@
         <w:jc w:val="left"/>
         <w:rPr>
           <w:rFonts w:ascii="Calibri" w:hAnsi="Calibri" w:cs="Calibri" w:eastAsia="Calibri"/>
-          <w:color w:val="auto"/>
-          <w:spacing w:val="0"/>
-          <w:position w:val="0"/>
-          <w:sz w:val="24"/>
-          <w:shd w:fill="auto" w:val="clear"/>
-        </w:rPr>
-      </w:pPr>
-      <w:r>
-        <w:rPr>
-          <w:rFonts w:ascii="Calibri" w:hAnsi="Calibri" w:cs="Calibri" w:eastAsia="Calibri"/>
+          <w:strike w:val="true"/>
+          <w:color w:val="auto"/>
+          <w:spacing w:val="0"/>
+          <w:position w:val="0"/>
+          <w:sz w:val="24"/>
+          <w:shd w:fill="auto" w:val="clear"/>
+        </w:rPr>
+      </w:pPr>
+      <w:r>
+        <w:rPr>
+          <w:rFonts w:ascii="Calibri" w:hAnsi="Calibri" w:cs="Calibri" w:eastAsia="Calibri"/>
+          <w:strike w:val="true"/>
           <w:color w:val="auto"/>
           <w:spacing w:val="0"/>
           <w:position w:val="0"/>
@@ -3465,6 +3485,7 @@
       <w:r>
         <w:rPr>
           <w:rFonts w:ascii="Calibri" w:hAnsi="Calibri" w:cs="Calibri" w:eastAsia="Calibri"/>
+          <w:strike w:val="true"/>
           <w:color w:val="auto"/>
           <w:spacing w:val="0"/>
           <w:position w:val="0"/>
@@ -3495,6 +3516,7 @@
       <w:r>
         <w:rPr>
           <w:rFonts w:ascii="Calibri" w:hAnsi="Calibri" w:cs="Calibri" w:eastAsia="Calibri"/>
+          <w:strike w:val="true"/>
           <w:color w:val="auto"/>
           <w:spacing w:val="0"/>
           <w:position w:val="0"/>
@@ -3506,6 +3528,7 @@
       <w:r>
         <w:rPr>
           <w:rFonts w:ascii="Calibri" w:hAnsi="Calibri" w:cs="Calibri" w:eastAsia="Calibri"/>
+          <w:strike w:val="true"/>
           <w:color w:val="auto"/>
           <w:spacing w:val="0"/>
           <w:position w:val="0"/>
@@ -3565,16 +3588,18 @@
         <w:jc w:val="left"/>
         <w:rPr>
           <w:rFonts w:ascii="Calibri" w:hAnsi="Calibri" w:cs="Calibri" w:eastAsia="Calibri"/>
-          <w:color w:val="auto"/>
-          <w:spacing w:val="0"/>
-          <w:position w:val="0"/>
-          <w:sz w:val="24"/>
-          <w:shd w:fill="auto" w:val="clear"/>
-        </w:rPr>
-      </w:pPr>
-      <w:r>
-        <w:rPr>
-          <w:rFonts w:ascii="Calibri" w:hAnsi="Calibri" w:cs="Calibri" w:eastAsia="Calibri"/>
+          <w:strike w:val="true"/>
+          <w:color w:val="auto"/>
+          <w:spacing w:val="0"/>
+          <w:position w:val="0"/>
+          <w:sz w:val="24"/>
+          <w:shd w:fill="auto" w:val="clear"/>
+        </w:rPr>
+      </w:pPr>
+      <w:r>
+        <w:rPr>
+          <w:rFonts w:ascii="Calibri" w:hAnsi="Calibri" w:cs="Calibri" w:eastAsia="Calibri"/>
+          <w:strike w:val="true"/>
           <w:color w:val="auto"/>
           <w:spacing w:val="0"/>
           <w:position w:val="0"/>
@@ -3586,6 +3611,7 @@
       <w:r>
         <w:rPr>
           <w:rFonts w:ascii="Calibri" w:hAnsi="Calibri" w:cs="Calibri" w:eastAsia="Calibri"/>
+          <w:strike w:val="true"/>
           <w:color w:val="auto"/>
           <w:spacing w:val="0"/>
           <w:position w:val="0"/>
@@ -3616,6 +3642,7 @@
       <w:r>
         <w:rPr>
           <w:rFonts w:ascii="Calibri" w:hAnsi="Calibri" w:cs="Calibri" w:eastAsia="Calibri"/>
+          <w:strike w:val="true"/>
           <w:color w:val="auto"/>
           <w:spacing w:val="0"/>
           <w:position w:val="0"/>
@@ -3627,6 +3654,7 @@
       <w:r>
         <w:rPr>
           <w:rFonts w:ascii="Calibri" w:hAnsi="Calibri" w:cs="Calibri" w:eastAsia="Calibri"/>
+          <w:strike w:val="true"/>
           <w:color w:val="auto"/>
           <w:spacing w:val="0"/>
           <w:position w:val="0"/>
@@ -3647,16 +3675,18 @@
         <w:jc w:val="left"/>
         <w:rPr>
           <w:rFonts w:ascii="Calibri" w:hAnsi="Calibri" w:cs="Calibri" w:eastAsia="Calibri"/>
-          <w:color w:val="auto"/>
-          <w:spacing w:val="0"/>
-          <w:position w:val="0"/>
-          <w:sz w:val="24"/>
-          <w:shd w:fill="auto" w:val="clear"/>
-        </w:rPr>
-      </w:pPr>
-      <w:r>
-        <w:rPr>
-          <w:rFonts w:ascii="Calibri" w:hAnsi="Calibri" w:cs="Calibri" w:eastAsia="Calibri"/>
+          <w:strike w:val="true"/>
+          <w:color w:val="auto"/>
+          <w:spacing w:val="0"/>
+          <w:position w:val="0"/>
+          <w:sz w:val="24"/>
+          <w:shd w:fill="auto" w:val="clear"/>
+        </w:rPr>
+      </w:pPr>
+      <w:r>
+        <w:rPr>
+          <w:rFonts w:ascii="Calibri" w:hAnsi="Calibri" w:cs="Calibri" w:eastAsia="Calibri"/>
+          <w:strike w:val="true"/>
           <w:color w:val="auto"/>
           <w:spacing w:val="0"/>
           <w:position w:val="0"/>
@@ -3668,6 +3698,7 @@
       <w:r>
         <w:rPr>
           <w:rFonts w:ascii="Calibri" w:hAnsi="Calibri" w:cs="Calibri" w:eastAsia="Calibri"/>
+          <w:strike w:val="true"/>
           <w:color w:val="auto"/>
           <w:spacing w:val="0"/>
           <w:position w:val="0"/>
@@ -3688,16 +3719,18 @@
         <w:jc w:val="left"/>
         <w:rPr>
           <w:rFonts w:ascii="Calibri" w:hAnsi="Calibri" w:cs="Calibri" w:eastAsia="Calibri"/>
-          <w:color w:val="auto"/>
-          <w:spacing w:val="0"/>
-          <w:position w:val="0"/>
-          <w:sz w:val="24"/>
-          <w:shd w:fill="auto" w:val="clear"/>
-        </w:rPr>
-      </w:pPr>
-      <w:r>
-        <w:rPr>
-          <w:rFonts w:ascii="Calibri" w:hAnsi="Calibri" w:cs="Calibri" w:eastAsia="Calibri"/>
+          <w:strike w:val="true"/>
+          <w:color w:val="auto"/>
+          <w:spacing w:val="0"/>
+          <w:position w:val="0"/>
+          <w:sz w:val="24"/>
+          <w:shd w:fill="auto" w:val="clear"/>
+        </w:rPr>
+      </w:pPr>
+      <w:r>
+        <w:rPr>
+          <w:rFonts w:ascii="Calibri" w:hAnsi="Calibri" w:cs="Calibri" w:eastAsia="Calibri"/>
+          <w:strike w:val="true"/>
           <w:color w:val="auto"/>
           <w:spacing w:val="0"/>
           <w:position w:val="0"/>
@@ -3709,6 +3742,7 @@
       <w:r>
         <w:rPr>
           <w:rFonts w:ascii="Calibri" w:hAnsi="Calibri" w:cs="Calibri" w:eastAsia="Calibri"/>
+          <w:strike w:val="true"/>
           <w:color w:val="auto"/>
           <w:spacing w:val="0"/>
           <w:position w:val="0"/>
@@ -3729,16 +3763,18 @@
         <w:jc w:val="left"/>
         <w:rPr>
           <w:rFonts w:ascii="Calibri" w:hAnsi="Calibri" w:cs="Calibri" w:eastAsia="Calibri"/>
-          <w:color w:val="auto"/>
-          <w:spacing w:val="0"/>
-          <w:position w:val="0"/>
-          <w:sz w:val="24"/>
-          <w:shd w:fill="auto" w:val="clear"/>
-        </w:rPr>
-      </w:pPr>
-      <w:r>
-        <w:rPr>
-          <w:rFonts w:ascii="Calibri" w:hAnsi="Calibri" w:cs="Calibri" w:eastAsia="Calibri"/>
+          <w:strike w:val="true"/>
+          <w:color w:val="auto"/>
+          <w:spacing w:val="0"/>
+          <w:position w:val="0"/>
+          <w:sz w:val="24"/>
+          <w:shd w:fill="auto" w:val="clear"/>
+        </w:rPr>
+      </w:pPr>
+      <w:r>
+        <w:rPr>
+          <w:rFonts w:ascii="Calibri" w:hAnsi="Calibri" w:cs="Calibri" w:eastAsia="Calibri"/>
+          <w:strike w:val="true"/>
           <w:color w:val="auto"/>
           <w:spacing w:val="0"/>
           <w:position w:val="0"/>
@@ -3750,6 +3786,7 @@
       <w:r>
         <w:rPr>
           <w:rFonts w:ascii="Calibri" w:hAnsi="Calibri" w:cs="Calibri" w:eastAsia="Calibri"/>
+          <w:strike w:val="true"/>
           <w:color w:val="auto"/>
           <w:spacing w:val="0"/>
           <w:position w:val="0"/>
@@ -3770,16 +3807,18 @@
         <w:jc w:val="left"/>
         <w:rPr>
           <w:rFonts w:ascii="Calibri" w:hAnsi="Calibri" w:cs="Calibri" w:eastAsia="Calibri"/>
-          <w:color w:val="auto"/>
-          <w:spacing w:val="0"/>
-          <w:position w:val="0"/>
-          <w:sz w:val="24"/>
-          <w:shd w:fill="auto" w:val="clear"/>
-        </w:rPr>
-      </w:pPr>
-      <w:r>
-        <w:rPr>
-          <w:rFonts w:ascii="Calibri" w:hAnsi="Calibri" w:cs="Calibri" w:eastAsia="Calibri"/>
+          <w:strike w:val="true"/>
+          <w:color w:val="auto"/>
+          <w:spacing w:val="0"/>
+          <w:position w:val="0"/>
+          <w:sz w:val="24"/>
+          <w:shd w:fill="auto" w:val="clear"/>
+        </w:rPr>
+      </w:pPr>
+      <w:r>
+        <w:rPr>
+          <w:rFonts w:ascii="Calibri" w:hAnsi="Calibri" w:cs="Calibri" w:eastAsia="Calibri"/>
+          <w:strike w:val="true"/>
           <w:color w:val="auto"/>
           <w:spacing w:val="0"/>
           <w:position w:val="0"/>
@@ -3791,6 +3830,7 @@
       <w:r>
         <w:rPr>
           <w:rFonts w:ascii="Calibri" w:hAnsi="Calibri" w:cs="Calibri" w:eastAsia="Calibri"/>
+          <w:strike w:val="true"/>
           <w:color w:val="auto"/>
           <w:spacing w:val="0"/>
           <w:position w:val="0"/>
@@ -3807,38 +3847,29 @@
           <w:numId w:val="40"/>
         </w:numPr>
         <w:spacing w:before="0" w:after="0" w:line="276"/>
-        <w:ind w:right="0" w:left="1800" w:hanging="360"/>
-        <w:jc w:val="left"/>
-        <w:rPr>
-          <w:rFonts w:ascii="Calibri" w:hAnsi="Calibri" w:cs="Calibri" w:eastAsia="Calibri"/>
-          <w:color w:val="auto"/>
-          <w:spacing w:val="0"/>
-          <w:position w:val="0"/>
-          <w:sz w:val="24"/>
-          <w:shd w:fill="auto" w:val="clear"/>
-        </w:rPr>
-      </w:pPr>
-      <w:r>
-        <w:rPr>
-          <w:rFonts w:ascii="Calibri" w:hAnsi="Calibri" w:cs="Calibri" w:eastAsia="Calibri"/>
-          <w:color w:val="auto"/>
-          <w:spacing w:val="0"/>
-          <w:position w:val="0"/>
-          <w:sz w:val="24"/>
-          <w:shd w:fill="auto" w:val="clear"/>
-        </w:rPr>
-        <w:t xml:space="preserve">Przycisk/link „Usu</w:t>
-      </w:r>
-      <w:r>
-        <w:rPr>
-          <w:rFonts w:ascii="Calibri" w:hAnsi="Calibri" w:cs="Calibri" w:eastAsia="Calibri"/>
-          <w:color w:val="auto"/>
-          <w:spacing w:val="0"/>
-          <w:position w:val="0"/>
-          <w:sz w:val="24"/>
-          <w:shd w:fill="auto" w:val="clear"/>
-        </w:rPr>
-        <w:t xml:space="preserve">ń produkt” – usuwa wybrany produkt z zamówienia</w:t>
+        <w:ind w:right="0" w:left="1080" w:hanging="360"/>
+        <w:jc w:val="left"/>
+        <w:rPr>
+          <w:rFonts w:ascii="Calibri" w:hAnsi="Calibri" w:cs="Calibri" w:eastAsia="Calibri"/>
+          <w:strike w:val="true"/>
+          <w:color w:val="auto"/>
+          <w:spacing w:val="0"/>
+          <w:position w:val="0"/>
+          <w:sz w:val="24"/>
+          <w:shd w:fill="auto" w:val="clear"/>
+        </w:rPr>
+      </w:pPr>
+      <w:r>
+        <w:rPr>
+          <w:rFonts w:ascii="Calibri" w:hAnsi="Calibri" w:cs="Calibri" w:eastAsia="Calibri"/>
+          <w:strike w:val="true"/>
+          <w:color w:val="auto"/>
+          <w:spacing w:val="0"/>
+          <w:position w:val="0"/>
+          <w:sz w:val="24"/>
+          <w:shd w:fill="auto" w:val="clear"/>
+        </w:rPr>
+        <w:t xml:space="preserve">Łączną sumę zamówienia</w:t>
       </w:r>
     </w:p>
     <w:p>
@@ -3848,38 +3879,40 @@
           <w:numId w:val="40"/>
         </w:numPr>
         <w:spacing w:before="0" w:after="0" w:line="276"/>
-        <w:ind w:right="0" w:left="1800" w:hanging="360"/>
-        <w:jc w:val="left"/>
-        <w:rPr>
-          <w:rFonts w:ascii="Calibri" w:hAnsi="Calibri" w:cs="Calibri" w:eastAsia="Calibri"/>
-          <w:color w:val="auto"/>
-          <w:spacing w:val="0"/>
-          <w:position w:val="0"/>
-          <w:sz w:val="24"/>
-          <w:shd w:fill="auto" w:val="clear"/>
-        </w:rPr>
-      </w:pPr>
-      <w:r>
-        <w:rPr>
-          <w:rFonts w:ascii="Calibri" w:hAnsi="Calibri" w:cs="Calibri" w:eastAsia="Calibri"/>
-          <w:color w:val="auto"/>
-          <w:spacing w:val="0"/>
-          <w:position w:val="0"/>
-          <w:sz w:val="24"/>
-          <w:shd w:fill="auto" w:val="clear"/>
-        </w:rPr>
-        <w:t xml:space="preserve">Przycisk/link „Zmie</w:t>
-      </w:r>
-      <w:r>
-        <w:rPr>
-          <w:rFonts w:ascii="Calibri" w:hAnsi="Calibri" w:cs="Calibri" w:eastAsia="Calibri"/>
-          <w:color w:val="auto"/>
-          <w:spacing w:val="0"/>
-          <w:position w:val="0"/>
-          <w:sz w:val="24"/>
-          <w:shd w:fill="auto" w:val="clear"/>
-        </w:rPr>
-        <w:t xml:space="preserve">ń ilość” – umożliwia zmianę ilości produktu w zamówieniu</w:t>
+        <w:ind w:right="0" w:left="1080" w:hanging="360"/>
+        <w:jc w:val="left"/>
+        <w:rPr>
+          <w:rFonts w:ascii="Calibri" w:hAnsi="Calibri" w:cs="Calibri" w:eastAsia="Calibri"/>
+          <w:color w:val="auto"/>
+          <w:spacing w:val="0"/>
+          <w:position w:val="0"/>
+          <w:sz w:val="24"/>
+          <w:shd w:fill="auto" w:val="clear"/>
+        </w:rPr>
+      </w:pPr>
+      <w:r>
+        <w:rPr>
+          <w:rFonts w:ascii="Calibri" w:hAnsi="Calibri" w:cs="Calibri" w:eastAsia="Calibri"/>
+          <w:strike w:val="true"/>
+          <w:color w:val="auto"/>
+          <w:spacing w:val="0"/>
+          <w:position w:val="0"/>
+          <w:sz w:val="24"/>
+          <w:shd w:fill="auto" w:val="clear"/>
+        </w:rPr>
+        <w:t xml:space="preserve">Dane wysy</w:t>
+      </w:r>
+      <w:r>
+        <w:rPr>
+          <w:rFonts w:ascii="Calibri" w:hAnsi="Calibri" w:cs="Calibri" w:eastAsia="Calibri"/>
+          <w:strike w:val="true"/>
+          <w:color w:val="auto"/>
+          <w:spacing w:val="0"/>
+          <w:position w:val="0"/>
+          <w:sz w:val="24"/>
+          <w:shd w:fill="auto" w:val="clear"/>
+        </w:rPr>
+        <w:t xml:space="preserve">łki – Imię, Nazwisko oraz adres użytkownika</w:t>
       </w:r>
     </w:p>
     <w:p>
@@ -3903,77 +3936,7 @@
       <w:r>
         <w:rPr>
           <w:rFonts w:ascii="Calibri" w:hAnsi="Calibri" w:cs="Calibri" w:eastAsia="Calibri"/>
-          <w:color w:val="auto"/>
-          <w:spacing w:val="0"/>
-          <w:position w:val="0"/>
-          <w:sz w:val="24"/>
-          <w:shd w:fill="auto" w:val="clear"/>
-        </w:rPr>
-        <w:t xml:space="preserve">Łączną sumę zamówienia</w:t>
-      </w:r>
-    </w:p>
-    <w:p>
-      <w:pPr>
-        <w:numPr>
-          <w:ilvl w:val="0"/>
-          <w:numId w:val="40"/>
-        </w:numPr>
-        <w:spacing w:before="0" w:after="0" w:line="276"/>
-        <w:ind w:right="0" w:left="1080" w:hanging="360"/>
-        <w:jc w:val="left"/>
-        <w:rPr>
-          <w:rFonts w:ascii="Calibri" w:hAnsi="Calibri" w:cs="Calibri" w:eastAsia="Calibri"/>
-          <w:color w:val="auto"/>
-          <w:spacing w:val="0"/>
-          <w:position w:val="0"/>
-          <w:sz w:val="24"/>
-          <w:shd w:fill="auto" w:val="clear"/>
-        </w:rPr>
-      </w:pPr>
-      <w:r>
-        <w:rPr>
-          <w:rFonts w:ascii="Calibri" w:hAnsi="Calibri" w:cs="Calibri" w:eastAsia="Calibri"/>
-          <w:color w:val="auto"/>
-          <w:spacing w:val="0"/>
-          <w:position w:val="0"/>
-          <w:sz w:val="24"/>
-          <w:shd w:fill="auto" w:val="clear"/>
-        </w:rPr>
-        <w:t xml:space="preserve">Dane wysy</w:t>
-      </w:r>
-      <w:r>
-        <w:rPr>
-          <w:rFonts w:ascii="Calibri" w:hAnsi="Calibri" w:cs="Calibri" w:eastAsia="Calibri"/>
-          <w:color w:val="auto"/>
-          <w:spacing w:val="0"/>
-          <w:position w:val="0"/>
-          <w:sz w:val="24"/>
-          <w:shd w:fill="auto" w:val="clear"/>
-        </w:rPr>
-        <w:t xml:space="preserve">łki – Imię, Nazwisko oraz adres użytkownika</w:t>
-      </w:r>
-    </w:p>
-    <w:p>
-      <w:pPr>
-        <w:numPr>
-          <w:ilvl w:val="0"/>
-          <w:numId w:val="40"/>
-        </w:numPr>
-        <w:spacing w:before="0" w:after="0" w:line="276"/>
-        <w:ind w:right="0" w:left="1080" w:hanging="360"/>
-        <w:jc w:val="left"/>
-        <w:rPr>
-          <w:rFonts w:ascii="Calibri" w:hAnsi="Calibri" w:cs="Calibri" w:eastAsia="Calibri"/>
-          <w:color w:val="auto"/>
-          <w:spacing w:val="0"/>
-          <w:position w:val="0"/>
-          <w:sz w:val="24"/>
-          <w:shd w:fill="auto" w:val="clear"/>
-        </w:rPr>
-      </w:pPr>
-      <w:r>
-        <w:rPr>
-          <w:rFonts w:ascii="Calibri" w:hAnsi="Calibri" w:cs="Calibri" w:eastAsia="Calibri"/>
+          <w:strike w:val="true"/>
           <w:color w:val="auto"/>
           <w:spacing w:val="0"/>
           <w:position w:val="0"/>
@@ -3985,6 +3948,7 @@
       <w:r>
         <w:rPr>
           <w:rFonts w:ascii="Calibri" w:hAnsi="Calibri" w:cs="Calibri" w:eastAsia="Calibri"/>
+          <w:strike w:val="true"/>
           <w:color w:val="auto"/>
           <w:spacing w:val="0"/>
           <w:position w:val="0"/>

</xml_diff>